<commit_message>
intro a faire et plan finis
</commit_message>
<xml_diff>
--- a/Rapport Etonnement Romain.docx
+++ b/Rapport Etonnement Romain.docx
@@ -92,7 +92,7 @@
           <w:noProof/>
         </w:rPr>
         <w:drawing>
-          <wp:inline distT="0" distB="0" distL="0" distR="0" wp14:anchorId="4BC38B89" wp14:editId="7D271121">
+          <wp:inline distT="0" distB="0" distL="0" distR="0" wp14:anchorId="4BC38B89" wp14:editId="52FC6EC9">
             <wp:extent cx="5760720" cy="3240405"/>
             <wp:effectExtent l="0" t="0" r="0" b="0"/>
             <wp:docPr id="540131918" name="Image 3" descr="La Hongrie devient la première dictature de l'UE – la Commission et le  Conseil doivent intervenir maintenant », lance Iratxe García | Socialists &amp;  Democrats">
@@ -428,31 +428,79 @@
         </w:rPr>
         <w:t>Introduction</w:t>
       </w:r>
-    </w:p>
-    <w:p>
-      <w:pPr>
-        <w:rPr>
-          <w:rFonts w:ascii="Verdana" w:hAnsi="Verdana"/>
-          <w:b/>
-          <w:bCs/>
-        </w:rPr>
-      </w:pPr>
-    </w:p>
-    <w:p>
-      <w:pPr>
-        <w:rPr>
-          <w:rFonts w:ascii="Verdana" w:hAnsi="Verdana"/>
-          <w:b/>
-          <w:bCs/>
-        </w:rPr>
-      </w:pPr>
-      <w:r>
-        <w:rPr>
-          <w:rFonts w:ascii="Verdana" w:hAnsi="Verdana"/>
-          <w:b/>
-          <w:bCs/>
-        </w:rPr>
-        <w:t>Admiration devant le patrimoine Hongrois</w:t>
+      <w:r>
+        <w:rPr>
+          <w:rFonts w:ascii="Verdana" w:hAnsi="Verdana"/>
+          <w:b/>
+          <w:bCs/>
+        </w:rPr>
+        <w:t>………………………………………………………………………………… 4</w:t>
+      </w:r>
+    </w:p>
+    <w:p>
+      <w:pPr>
+        <w:rPr>
+          <w:rFonts w:ascii="Verdana" w:hAnsi="Verdana"/>
+          <w:b/>
+          <w:bCs/>
+        </w:rPr>
+      </w:pPr>
+    </w:p>
+    <w:p>
+      <w:pPr>
+        <w:rPr>
+          <w:rFonts w:ascii="Verdana" w:hAnsi="Verdana"/>
+          <w:b/>
+          <w:bCs/>
+        </w:rPr>
+      </w:pPr>
+      <w:r>
+        <w:rPr>
+          <w:rFonts w:ascii="Verdana" w:hAnsi="Verdana"/>
+          <w:b/>
+          <w:bCs/>
+        </w:rPr>
+        <w:t>Admiration d</w:t>
+      </w:r>
+      <w:r>
+        <w:rPr>
+          <w:rFonts w:ascii="Verdana" w:hAnsi="Verdana"/>
+          <w:b/>
+          <w:bCs/>
+        </w:rPr>
+        <w:t>e</w:t>
+      </w:r>
+      <w:r>
+        <w:rPr>
+          <w:rFonts w:ascii="Verdana" w:hAnsi="Verdana"/>
+          <w:b/>
+          <w:bCs/>
+        </w:rPr>
+        <w:t xml:space="preserve"> </w:t>
+      </w:r>
+      <w:r>
+        <w:rPr>
+          <w:rFonts w:ascii="Verdana" w:hAnsi="Verdana"/>
+          <w:b/>
+          <w:bCs/>
+        </w:rPr>
+        <w:t>la culture</w:t>
+      </w:r>
+      <w:r>
+        <w:rPr>
+          <w:rFonts w:ascii="Verdana" w:hAnsi="Verdana"/>
+          <w:b/>
+          <w:bCs/>
+        </w:rPr>
+        <w:t xml:space="preserve"> Hongrois</w:t>
+      </w:r>
+      <w:r>
+        <w:rPr>
+          <w:rFonts w:ascii="Verdana" w:hAnsi="Verdana"/>
+          <w:b/>
+          <w:bCs/>
+        </w:rPr>
+        <w:t>e</w:t>
       </w:r>
     </w:p>
     <w:p>
@@ -530,12 +578,416 @@
           <w:b/>
           <w:bCs/>
         </w:rPr>
-        <w:t>La vie d’étudiant à Budapest</w:t>
+        <w:t>La vie d’</w:t>
+      </w:r>
+      <w:r>
+        <w:rPr>
+          <w:rFonts w:ascii="Verdana" w:hAnsi="Verdana"/>
+          <w:b/>
+          <w:bCs/>
+        </w:rPr>
+        <w:t xml:space="preserve">un </w:t>
+      </w:r>
+      <w:r>
+        <w:rPr>
+          <w:rFonts w:ascii="Verdana" w:hAnsi="Verdana"/>
+          <w:b/>
+          <w:bCs/>
+        </w:rPr>
+        <w:t>étudiant à Budapest</w:t>
+      </w:r>
+    </w:p>
+    <w:p>
+      <w:pPr>
+        <w:pStyle w:val="Paragraphedeliste"/>
+        <w:numPr>
+          <w:ilvl w:val="0"/>
+          <w:numId w:val="2"/>
+        </w:numPr>
+        <w:rPr>
+          <w:rFonts w:ascii="Verdana" w:hAnsi="Verdana"/>
+        </w:rPr>
+      </w:pPr>
+      <w:r>
+        <w:rPr>
+          <w:rFonts w:ascii="Verdana" w:hAnsi="Verdana"/>
+        </w:rPr>
+        <w:t>B</w:t>
+      </w:r>
+      <w:r>
+        <w:rPr>
+          <w:rFonts w:ascii="Verdana" w:hAnsi="Verdana"/>
+        </w:rPr>
+        <w:t>arrière de la langue</w:t>
+      </w:r>
+    </w:p>
+    <w:p>
+      <w:pPr>
+        <w:pStyle w:val="Paragraphedeliste"/>
+        <w:numPr>
+          <w:ilvl w:val="0"/>
+          <w:numId w:val="2"/>
+        </w:numPr>
+        <w:rPr>
+          <w:rFonts w:ascii="Verdana" w:hAnsi="Verdana"/>
+        </w:rPr>
+      </w:pPr>
+      <w:r>
+        <w:rPr>
+          <w:rFonts w:ascii="Verdana" w:hAnsi="Verdana"/>
+        </w:rPr>
+        <w:t>Etudier dans une école de commerce</w:t>
+      </w:r>
+    </w:p>
+    <w:p>
+      <w:pPr>
+        <w:pStyle w:val="Paragraphedeliste"/>
+        <w:numPr>
+          <w:ilvl w:val="0"/>
+          <w:numId w:val="2"/>
+        </w:numPr>
+        <w:rPr>
+          <w:rFonts w:ascii="Verdana" w:hAnsi="Verdana"/>
+        </w:rPr>
+      </w:pPr>
+      <w:r>
+        <w:rPr>
+          <w:rFonts w:ascii="Verdana" w:hAnsi="Verdana"/>
+        </w:rPr>
+        <w:t>Comparaison avec la France</w:t>
+      </w:r>
+    </w:p>
+    <w:p>
+      <w:pPr>
+        <w:rPr>
+          <w:rFonts w:ascii="Verdana" w:hAnsi="Verdana"/>
+        </w:rPr>
+      </w:pPr>
+    </w:p>
+    <w:p>
+      <w:pPr>
+        <w:rPr>
+          <w:rFonts w:ascii="Verdana" w:hAnsi="Verdana"/>
+          <w:b/>
+          <w:bCs/>
+          <w:sz w:val="24"/>
+          <w:szCs w:val="24"/>
+        </w:rPr>
+      </w:pPr>
+      <w:r>
+        <w:rPr>
+          <w:rFonts w:ascii="Verdana" w:hAnsi="Verdana"/>
+          <w:b/>
+          <w:bCs/>
+        </w:rPr>
+        <w:t>L’Europe de l’Est vs l’Europe de l’Ouest</w:t>
+      </w:r>
+    </w:p>
+    <w:p>
+      <w:pPr>
+        <w:pStyle w:val="Paragraphedeliste"/>
+        <w:numPr>
+          <w:ilvl w:val="0"/>
+          <w:numId w:val="3"/>
+        </w:numPr>
+        <w:rPr>
+          <w:rFonts w:ascii="Verdana" w:hAnsi="Verdana"/>
+        </w:rPr>
+      </w:pPr>
+      <w:r>
+        <w:rPr>
+          <w:rFonts w:ascii="Verdana" w:hAnsi="Verdana"/>
+        </w:rPr>
+        <w:t>Budapest</w:t>
+      </w:r>
+    </w:p>
+    <w:p>
+      <w:pPr>
+        <w:pStyle w:val="Paragraphedeliste"/>
+        <w:numPr>
+          <w:ilvl w:val="0"/>
+          <w:numId w:val="3"/>
+        </w:numPr>
+        <w:rPr>
+          <w:rFonts w:ascii="Verdana" w:hAnsi="Verdana"/>
+        </w:rPr>
+      </w:pPr>
+      <w:r>
+        <w:rPr>
+          <w:rFonts w:ascii="Verdana" w:hAnsi="Verdana"/>
+        </w:rPr>
+        <w:t>Prague</w:t>
+      </w:r>
+    </w:p>
+    <w:p>
+      <w:pPr>
+        <w:pStyle w:val="Paragraphedeliste"/>
+        <w:numPr>
+          <w:ilvl w:val="0"/>
+          <w:numId w:val="3"/>
+        </w:numPr>
+        <w:rPr>
+          <w:rFonts w:ascii="Verdana" w:hAnsi="Verdana"/>
+        </w:rPr>
+      </w:pPr>
+      <w:r>
+        <w:rPr>
+          <w:rFonts w:ascii="Verdana" w:hAnsi="Verdana"/>
+        </w:rPr>
+        <w:t>Paris</w:t>
+      </w:r>
+    </w:p>
+    <w:p>
+      <w:pPr>
+        <w:rPr>
+          <w:rFonts w:ascii="Verdana" w:hAnsi="Verdana"/>
+        </w:rPr>
+      </w:pPr>
+    </w:p>
+    <w:p>
+      <w:pPr>
+        <w:rPr>
+          <w:rFonts w:ascii="Verdana" w:hAnsi="Verdana"/>
+          <w:b/>
+          <w:bCs/>
+        </w:rPr>
+      </w:pPr>
+      <w:r>
+        <w:rPr>
+          <w:rFonts w:ascii="Verdana" w:hAnsi="Verdana"/>
+          <w:b/>
+          <w:bCs/>
+        </w:rPr>
+        <w:t>Conclusion</w:t>
+      </w:r>
+    </w:p>
+    <w:p>
+      <w:pPr>
+        <w:rPr>
+          <w:rFonts w:ascii="Verdana" w:hAnsi="Verdana"/>
+        </w:rPr>
+      </w:pPr>
+    </w:p>
+    <w:p>
+      <w:pPr>
+        <w:rPr>
+          <w:rFonts w:ascii="Verdana" w:hAnsi="Verdana"/>
+          <w:b/>
+          <w:bCs/>
+        </w:rPr>
+      </w:pPr>
+      <w:r>
+        <w:rPr>
+          <w:rFonts w:ascii="Verdana" w:hAnsi="Verdana"/>
+          <w:b/>
+          <w:bCs/>
+        </w:rPr>
+        <w:t>Annexes</w:t>
+      </w:r>
+    </w:p>
+    <w:p>
+      <w:pPr>
+        <w:pStyle w:val="Paragraphedeliste"/>
+        <w:numPr>
+          <w:ilvl w:val="0"/>
+          <w:numId w:val="5"/>
+        </w:numPr>
+        <w:rPr>
+          <w:rFonts w:ascii="Verdana" w:hAnsi="Verdana"/>
+        </w:rPr>
+      </w:pPr>
+      <w:r>
+        <w:rPr>
+          <w:rFonts w:ascii="Verdana" w:hAnsi="Verdana"/>
+        </w:rPr>
+        <w:t>Interview de …</w:t>
+      </w:r>
+    </w:p>
+    <w:p>
+      <w:pPr>
+        <w:pStyle w:val="Paragraphedeliste"/>
+        <w:numPr>
+          <w:ilvl w:val="0"/>
+          <w:numId w:val="5"/>
+        </w:numPr>
+        <w:rPr>
+          <w:rFonts w:ascii="Verdana" w:hAnsi="Verdana"/>
+        </w:rPr>
+      </w:pPr>
+      <w:r>
+        <w:rPr>
+          <w:rFonts w:ascii="Verdana" w:hAnsi="Verdana"/>
+        </w:rPr>
+        <w:t>Interview de …</w:t>
+      </w:r>
+    </w:p>
+    <w:p>
+      <w:pPr>
+        <w:pStyle w:val="Paragraphedeliste"/>
+        <w:numPr>
+          <w:ilvl w:val="0"/>
+          <w:numId w:val="5"/>
+        </w:numPr>
+        <w:rPr>
+          <w:rFonts w:ascii="Verdana" w:hAnsi="Verdana"/>
+        </w:rPr>
+      </w:pPr>
+      <w:r>
+        <w:rPr>
+          <w:rFonts w:ascii="Verdana" w:hAnsi="Verdana"/>
+        </w:rPr>
+        <w:t>Interview de …</w:t>
+      </w:r>
+    </w:p>
+    <w:p>
+      <w:pPr>
+        <w:rPr>
+          <w:rFonts w:ascii="Verdana" w:hAnsi="Verdana"/>
+        </w:rPr>
+      </w:pPr>
+    </w:p>
+    <w:p>
+      <w:pPr>
+        <w:rPr>
+          <w:rFonts w:ascii="Verdana" w:hAnsi="Verdana"/>
+        </w:rPr>
+      </w:pPr>
+    </w:p>
+    <w:p>
+      <w:pPr>
+        <w:rPr>
+          <w:rFonts w:ascii="Verdana" w:hAnsi="Verdana"/>
+        </w:rPr>
+      </w:pPr>
+    </w:p>
+    <w:p>
+      <w:pPr>
+        <w:rPr>
+          <w:rFonts w:ascii="Verdana" w:hAnsi="Verdana"/>
+        </w:rPr>
+      </w:pPr>
+    </w:p>
+    <w:p>
+      <w:pPr>
+        <w:rPr>
+          <w:rFonts w:ascii="Verdana" w:hAnsi="Verdana"/>
+        </w:rPr>
+      </w:pPr>
+    </w:p>
+    <w:p>
+      <w:pPr>
+        <w:rPr>
+          <w:rFonts w:ascii="Verdana" w:hAnsi="Verdana"/>
+        </w:rPr>
+      </w:pPr>
+    </w:p>
+    <w:p>
+      <w:pPr>
+        <w:rPr>
+          <w:rFonts w:ascii="Verdana" w:hAnsi="Verdana"/>
+        </w:rPr>
+      </w:pPr>
+    </w:p>
+    <w:p>
+      <w:pPr>
+        <w:rPr>
+          <w:rFonts w:ascii="Verdana" w:hAnsi="Verdana"/>
+        </w:rPr>
+      </w:pPr>
+    </w:p>
+    <w:p>
+      <w:pPr>
+        <w:rPr>
+          <w:rFonts w:ascii="Verdana" w:hAnsi="Verdana"/>
+        </w:rPr>
+      </w:pPr>
+    </w:p>
+    <w:p>
+      <w:pPr>
+        <w:jc w:val="center"/>
+        <w:rPr>
+          <w:rFonts w:ascii="Verdana" w:hAnsi="Verdana"/>
+          <w:b/>
+          <w:bCs/>
+          <w:sz w:val="24"/>
+          <w:szCs w:val="24"/>
+        </w:rPr>
+      </w:pPr>
+      <w:r>
+        <w:rPr>
+          <w:rFonts w:ascii="Verdana" w:hAnsi="Verdana"/>
+          <w:b/>
+          <w:bCs/>
+          <w:sz w:val="24"/>
+          <w:szCs w:val="24"/>
+        </w:rPr>
+        <w:t>Introduction</w:t>
+      </w:r>
+    </w:p>
+    <w:p>
+      <w:pPr>
+        <w:jc w:val="center"/>
+        <w:rPr>
+          <w:rFonts w:ascii="Verdana" w:hAnsi="Verdana"/>
+          <w:sz w:val="24"/>
+          <w:szCs w:val="24"/>
+        </w:rPr>
+      </w:pPr>
+    </w:p>
+    <w:p>
+      <w:pPr>
+        <w:rPr>
+          <w:rFonts w:ascii="Verdana" w:hAnsi="Verdana"/>
+        </w:rPr>
+      </w:pPr>
+    </w:p>
+    <w:p>
+      <w:pPr>
+        <w:rPr>
+          <w:rFonts w:ascii="Verdana" w:hAnsi="Verdana"/>
+          <w:b/>
+          <w:bCs/>
+        </w:rPr>
+      </w:pPr>
+      <w:r>
+        <w:rPr>
+          <w:rFonts w:ascii="Verdana" w:hAnsi="Verdana"/>
+          <w:b/>
+          <w:bCs/>
+        </w:rPr>
+        <w:t>« </w:t>
+      </w:r>
+      <w:hyperlink r:id="rId9" w:tooltip="Lien permanent citation n° : 107311" w:history="1">
+        <w:r>
+          <w:rPr>
+            <w:rStyle w:val="Lienhypertexte"/>
+            <w:rFonts w:ascii="Verdana" w:hAnsi="Verdana"/>
+            <w:i/>
+            <w:iCs/>
+            <w:color w:val="auto"/>
+            <w:spacing w:val="-7"/>
+            <w:u w:val="none"/>
+            <w:bdr w:val="none" w:sz="0" w:space="0" w:color="auto" w:frame="1"/>
+          </w:rPr>
+          <w:t>Une nation n'a de caractère que lorsqu'elle est libre.</w:t>
+        </w:r>
+      </w:hyperlink>
+      <w:r>
+        <w:rPr>
+          <w:rFonts w:ascii="Verdana" w:hAnsi="Verdana"/>
+        </w:rPr>
+        <w:t> »</w:t>
+      </w:r>
+      <w:r>
+        <w:rPr>
+          <w:rFonts w:ascii="Verdana" w:hAnsi="Verdana"/>
+        </w:rPr>
+        <w:t xml:space="preserve"> Madame de Staël</w:t>
       </w:r>
     </w:p>
     <w:sectPr>
-      <w:headerReference w:type="default" r:id="rId9"/>
-      <w:footerReference w:type="default" r:id="rId10"/>
+      <w:headerReference w:type="default" r:id="rId10"/>
+      <w:footerReference w:type="default" r:id="rId11"/>
       <w:pgSz w:w="11906" w:h="16838"/>
       <w:pgMar w:top="1417" w:right="1417" w:bottom="1417" w:left="1417" w:header="708" w:footer="708" w:gutter="0"/>
       <w:cols w:space="708"/>
@@ -794,6 +1246,362 @@
 <file path=word/numbering.xml><?xml version="1.0" encoding="utf-8"?>
 <w:numbering xmlns:wpc="http://schemas.microsoft.com/office/word/2010/wordprocessingCanvas" xmlns:cx="http://schemas.microsoft.com/office/drawing/2014/chartex" xmlns:cx1="http://schemas.microsoft.com/office/drawing/2015/9/8/chartex" xmlns:cx2="http://schemas.microsoft.com/office/drawing/2015/10/21/chartex" xmlns:cx3="http://schemas.microsoft.com/office/drawing/2016/5/9/chartex" xmlns:cx4="http://schemas.microsoft.com/office/drawing/2016/5/10/chartex" xmlns:cx5="http://schemas.microsoft.com/office/drawing/2016/5/11/chartex" xmlns:cx6="http://schemas.microsoft.com/office/drawing/2016/5/12/chartex" xmlns:cx7="http://schemas.microsoft.com/office/drawing/2016/5/13/chartex" xmlns:cx8="http://schemas.microsoft.com/office/drawing/2016/5/14/chartex" xmlns:mc="http://schemas.openxmlformats.org/markup-compatibility/2006" xmlns:aink="http://schemas.microsoft.com/office/drawing/2016/ink" xmlns:am3d="http://schemas.microsoft.com/office/drawing/2017/model3d" xmlns:o="urn:schemas-microsoft-com:office:office" xmlns:oel="http://schemas.microsoft.com/office/2019/extlst" xmlns:r="http://schemas.openxmlformats.org/officeDocument/2006/relationships" xmlns:m="http://schemas.openxmlformats.org/officeDocument/2006/math" xmlns:v="urn:schemas-microsoft-com:vml" xmlns:wp14="http://schemas.microsoft.com/office/word/2010/wordprocessingDrawing" xmlns:wp="http://schemas.openxmlformats.org/drawingml/2006/wordprocessingDrawing" xmlns:w10="urn:schemas-microsoft-com:office:word" xmlns:w="http://schemas.openxmlformats.org/wordprocessingml/2006/main" xmlns:w14="http://schemas.microsoft.com/office/word/2010/wordml" xmlns:w15="http://schemas.microsoft.com/office/word/2012/wordml" xmlns:w16cex="http://schemas.microsoft.com/office/word/2018/wordml/cex" xmlns:w16cid="http://schemas.microsoft.com/office/word/2016/wordml/cid" xmlns:w16="http://schemas.microsoft.com/office/word/2018/wordml" xmlns:w16sdtdh="http://schemas.microsoft.com/office/word/2020/wordml/sdtdatahash" xmlns:w16se="http://schemas.microsoft.com/office/word/2015/wordml/symex" xmlns:wpg="http://schemas.microsoft.com/office/word/2010/wordprocessingGroup" xmlns:wpi="http://schemas.microsoft.com/office/word/2010/wordprocessingInk" xmlns:wne="http://schemas.microsoft.com/office/word/2006/wordml" xmlns:wps="http://schemas.microsoft.com/office/word/2010/wordprocessingShape" mc:Ignorable="w14 w15 w16se w16cid w16 w16cex w16sdtdh wp14">
   <w:abstractNum w:abstractNumId="0" w15:restartNumberingAfterBreak="0">
+    <w:nsid w:val="13707567"/>
+    <w:multiLevelType w:val="hybridMultilevel"/>
+    <w:tmpl w:val="58FADFE8"/>
+    <w:lvl w:ilvl="0" w:tplc="708409E0">
+      <w:start w:val="1"/>
+      <w:numFmt w:val="decimal"/>
+      <w:lvlText w:val="%1."/>
+      <w:lvlJc w:val="left"/>
+      <w:pPr>
+        <w:ind w:left="1065" w:hanging="360"/>
+      </w:pPr>
+      <w:rPr>
+        <w:rFonts w:hint="default"/>
+      </w:rPr>
+    </w:lvl>
+    <w:lvl w:ilvl="1" w:tplc="040C0019" w:tentative="1">
+      <w:start w:val="1"/>
+      <w:numFmt w:val="lowerLetter"/>
+      <w:lvlText w:val="%2."/>
+      <w:lvlJc w:val="left"/>
+      <w:pPr>
+        <w:ind w:left="1785" w:hanging="360"/>
+      </w:pPr>
+    </w:lvl>
+    <w:lvl w:ilvl="2" w:tplc="040C001B" w:tentative="1">
+      <w:start w:val="1"/>
+      <w:numFmt w:val="lowerRoman"/>
+      <w:lvlText w:val="%3."/>
+      <w:lvlJc w:val="right"/>
+      <w:pPr>
+        <w:ind w:left="2505" w:hanging="180"/>
+      </w:pPr>
+    </w:lvl>
+    <w:lvl w:ilvl="3" w:tplc="040C000F" w:tentative="1">
+      <w:start w:val="1"/>
+      <w:numFmt w:val="decimal"/>
+      <w:lvlText w:val="%4."/>
+      <w:lvlJc w:val="left"/>
+      <w:pPr>
+        <w:ind w:left="3225" w:hanging="360"/>
+      </w:pPr>
+    </w:lvl>
+    <w:lvl w:ilvl="4" w:tplc="040C0019" w:tentative="1">
+      <w:start w:val="1"/>
+      <w:numFmt w:val="lowerLetter"/>
+      <w:lvlText w:val="%5."/>
+      <w:lvlJc w:val="left"/>
+      <w:pPr>
+        <w:ind w:left="3945" w:hanging="360"/>
+      </w:pPr>
+    </w:lvl>
+    <w:lvl w:ilvl="5" w:tplc="040C001B" w:tentative="1">
+      <w:start w:val="1"/>
+      <w:numFmt w:val="lowerRoman"/>
+      <w:lvlText w:val="%6."/>
+      <w:lvlJc w:val="right"/>
+      <w:pPr>
+        <w:ind w:left="4665" w:hanging="180"/>
+      </w:pPr>
+    </w:lvl>
+    <w:lvl w:ilvl="6" w:tplc="040C000F" w:tentative="1">
+      <w:start w:val="1"/>
+      <w:numFmt w:val="decimal"/>
+      <w:lvlText w:val="%7."/>
+      <w:lvlJc w:val="left"/>
+      <w:pPr>
+        <w:ind w:left="5385" w:hanging="360"/>
+      </w:pPr>
+    </w:lvl>
+    <w:lvl w:ilvl="7" w:tplc="040C0019" w:tentative="1">
+      <w:start w:val="1"/>
+      <w:numFmt w:val="lowerLetter"/>
+      <w:lvlText w:val="%8."/>
+      <w:lvlJc w:val="left"/>
+      <w:pPr>
+        <w:ind w:left="6105" w:hanging="360"/>
+      </w:pPr>
+    </w:lvl>
+    <w:lvl w:ilvl="8" w:tplc="040C001B" w:tentative="1">
+      <w:start w:val="1"/>
+      <w:numFmt w:val="lowerRoman"/>
+      <w:lvlText w:val="%9."/>
+      <w:lvlJc w:val="right"/>
+      <w:pPr>
+        <w:ind w:left="6825" w:hanging="180"/>
+      </w:pPr>
+    </w:lvl>
+  </w:abstractNum>
+  <w:abstractNum w:abstractNumId="1" w15:restartNumberingAfterBreak="0">
+    <w:nsid w:val="1BE55C04"/>
+    <w:multiLevelType w:val="hybridMultilevel"/>
+    <w:tmpl w:val="D2245FC6"/>
+    <w:lvl w:ilvl="0" w:tplc="E654CA92">
+      <w:start w:val="1"/>
+      <w:numFmt w:val="decimal"/>
+      <w:lvlText w:val="%1."/>
+      <w:lvlJc w:val="left"/>
+      <w:pPr>
+        <w:ind w:left="1065" w:hanging="360"/>
+      </w:pPr>
+      <w:rPr>
+        <w:rFonts w:hint="default"/>
+      </w:rPr>
+    </w:lvl>
+    <w:lvl w:ilvl="1" w:tplc="040C0019" w:tentative="1">
+      <w:start w:val="1"/>
+      <w:numFmt w:val="lowerLetter"/>
+      <w:lvlText w:val="%2."/>
+      <w:lvlJc w:val="left"/>
+      <w:pPr>
+        <w:ind w:left="1785" w:hanging="360"/>
+      </w:pPr>
+    </w:lvl>
+    <w:lvl w:ilvl="2" w:tplc="040C001B" w:tentative="1">
+      <w:start w:val="1"/>
+      <w:numFmt w:val="lowerRoman"/>
+      <w:lvlText w:val="%3."/>
+      <w:lvlJc w:val="right"/>
+      <w:pPr>
+        <w:ind w:left="2505" w:hanging="180"/>
+      </w:pPr>
+    </w:lvl>
+    <w:lvl w:ilvl="3" w:tplc="040C000F" w:tentative="1">
+      <w:start w:val="1"/>
+      <w:numFmt w:val="decimal"/>
+      <w:lvlText w:val="%4."/>
+      <w:lvlJc w:val="left"/>
+      <w:pPr>
+        <w:ind w:left="3225" w:hanging="360"/>
+      </w:pPr>
+    </w:lvl>
+    <w:lvl w:ilvl="4" w:tplc="040C0019" w:tentative="1">
+      <w:start w:val="1"/>
+      <w:numFmt w:val="lowerLetter"/>
+      <w:lvlText w:val="%5."/>
+      <w:lvlJc w:val="left"/>
+      <w:pPr>
+        <w:ind w:left="3945" w:hanging="360"/>
+      </w:pPr>
+    </w:lvl>
+    <w:lvl w:ilvl="5" w:tplc="040C001B" w:tentative="1">
+      <w:start w:val="1"/>
+      <w:numFmt w:val="lowerRoman"/>
+      <w:lvlText w:val="%6."/>
+      <w:lvlJc w:val="right"/>
+      <w:pPr>
+        <w:ind w:left="4665" w:hanging="180"/>
+      </w:pPr>
+    </w:lvl>
+    <w:lvl w:ilvl="6" w:tplc="040C000F" w:tentative="1">
+      <w:start w:val="1"/>
+      <w:numFmt w:val="decimal"/>
+      <w:lvlText w:val="%7."/>
+      <w:lvlJc w:val="left"/>
+      <w:pPr>
+        <w:ind w:left="5385" w:hanging="360"/>
+      </w:pPr>
+    </w:lvl>
+    <w:lvl w:ilvl="7" w:tplc="040C0019" w:tentative="1">
+      <w:start w:val="1"/>
+      <w:numFmt w:val="lowerLetter"/>
+      <w:lvlText w:val="%8."/>
+      <w:lvlJc w:val="left"/>
+      <w:pPr>
+        <w:ind w:left="6105" w:hanging="360"/>
+      </w:pPr>
+    </w:lvl>
+    <w:lvl w:ilvl="8" w:tplc="040C001B" w:tentative="1">
+      <w:start w:val="1"/>
+      <w:numFmt w:val="lowerRoman"/>
+      <w:lvlText w:val="%9."/>
+      <w:lvlJc w:val="right"/>
+      <w:pPr>
+        <w:ind w:left="6825" w:hanging="180"/>
+      </w:pPr>
+    </w:lvl>
+  </w:abstractNum>
+  <w:abstractNum w:abstractNumId="2" w15:restartNumberingAfterBreak="0">
+    <w:nsid w:val="311821B8"/>
+    <w:multiLevelType w:val="hybridMultilevel"/>
+    <w:tmpl w:val="4184C2E6"/>
+    <w:lvl w:ilvl="0" w:tplc="585C1920">
+      <w:start w:val="1"/>
+      <w:numFmt w:val="decimal"/>
+      <w:lvlText w:val="%1."/>
+      <w:lvlJc w:val="left"/>
+      <w:pPr>
+        <w:ind w:left="1065" w:hanging="360"/>
+      </w:pPr>
+      <w:rPr>
+        <w:rFonts w:hint="default"/>
+      </w:rPr>
+    </w:lvl>
+    <w:lvl w:ilvl="1" w:tplc="040C0019" w:tentative="1">
+      <w:start w:val="1"/>
+      <w:numFmt w:val="lowerLetter"/>
+      <w:lvlText w:val="%2."/>
+      <w:lvlJc w:val="left"/>
+      <w:pPr>
+        <w:ind w:left="1785" w:hanging="360"/>
+      </w:pPr>
+    </w:lvl>
+    <w:lvl w:ilvl="2" w:tplc="040C001B" w:tentative="1">
+      <w:start w:val="1"/>
+      <w:numFmt w:val="lowerRoman"/>
+      <w:lvlText w:val="%3."/>
+      <w:lvlJc w:val="right"/>
+      <w:pPr>
+        <w:ind w:left="2505" w:hanging="180"/>
+      </w:pPr>
+    </w:lvl>
+    <w:lvl w:ilvl="3" w:tplc="040C000F" w:tentative="1">
+      <w:start w:val="1"/>
+      <w:numFmt w:val="decimal"/>
+      <w:lvlText w:val="%4."/>
+      <w:lvlJc w:val="left"/>
+      <w:pPr>
+        <w:ind w:left="3225" w:hanging="360"/>
+      </w:pPr>
+    </w:lvl>
+    <w:lvl w:ilvl="4" w:tplc="040C0019" w:tentative="1">
+      <w:start w:val="1"/>
+      <w:numFmt w:val="lowerLetter"/>
+      <w:lvlText w:val="%5."/>
+      <w:lvlJc w:val="left"/>
+      <w:pPr>
+        <w:ind w:left="3945" w:hanging="360"/>
+      </w:pPr>
+    </w:lvl>
+    <w:lvl w:ilvl="5" w:tplc="040C001B" w:tentative="1">
+      <w:start w:val="1"/>
+      <w:numFmt w:val="lowerRoman"/>
+      <w:lvlText w:val="%6."/>
+      <w:lvlJc w:val="right"/>
+      <w:pPr>
+        <w:ind w:left="4665" w:hanging="180"/>
+      </w:pPr>
+    </w:lvl>
+    <w:lvl w:ilvl="6" w:tplc="040C000F" w:tentative="1">
+      <w:start w:val="1"/>
+      <w:numFmt w:val="decimal"/>
+      <w:lvlText w:val="%7."/>
+      <w:lvlJc w:val="left"/>
+      <w:pPr>
+        <w:ind w:left="5385" w:hanging="360"/>
+      </w:pPr>
+    </w:lvl>
+    <w:lvl w:ilvl="7" w:tplc="040C0019" w:tentative="1">
+      <w:start w:val="1"/>
+      <w:numFmt w:val="lowerLetter"/>
+      <w:lvlText w:val="%8."/>
+      <w:lvlJc w:val="left"/>
+      <w:pPr>
+        <w:ind w:left="6105" w:hanging="360"/>
+      </w:pPr>
+    </w:lvl>
+    <w:lvl w:ilvl="8" w:tplc="040C001B" w:tentative="1">
+      <w:start w:val="1"/>
+      <w:numFmt w:val="lowerRoman"/>
+      <w:lvlText w:val="%9."/>
+      <w:lvlJc w:val="right"/>
+      <w:pPr>
+        <w:ind w:left="6825" w:hanging="180"/>
+      </w:pPr>
+    </w:lvl>
+  </w:abstractNum>
+  <w:abstractNum w:abstractNumId="3" w15:restartNumberingAfterBreak="0">
+    <w:nsid w:val="5FB600EE"/>
+    <w:multiLevelType w:val="hybridMultilevel"/>
+    <w:tmpl w:val="BC1ABCC2"/>
+    <w:lvl w:ilvl="0" w:tplc="526EC082">
+      <w:start w:val="1"/>
+      <w:numFmt w:val="decimal"/>
+      <w:lvlText w:val="%1."/>
+      <w:lvlJc w:val="left"/>
+      <w:pPr>
+        <w:ind w:left="1065" w:hanging="360"/>
+      </w:pPr>
+      <w:rPr>
+        <w:rFonts w:hint="default"/>
+      </w:rPr>
+    </w:lvl>
+    <w:lvl w:ilvl="1" w:tplc="040C0019" w:tentative="1">
+      <w:start w:val="1"/>
+      <w:numFmt w:val="lowerLetter"/>
+      <w:lvlText w:val="%2."/>
+      <w:lvlJc w:val="left"/>
+      <w:pPr>
+        <w:ind w:left="1785" w:hanging="360"/>
+      </w:pPr>
+    </w:lvl>
+    <w:lvl w:ilvl="2" w:tplc="040C001B" w:tentative="1">
+      <w:start w:val="1"/>
+      <w:numFmt w:val="lowerRoman"/>
+      <w:lvlText w:val="%3."/>
+      <w:lvlJc w:val="right"/>
+      <w:pPr>
+        <w:ind w:left="2505" w:hanging="180"/>
+      </w:pPr>
+    </w:lvl>
+    <w:lvl w:ilvl="3" w:tplc="040C000F" w:tentative="1">
+      <w:start w:val="1"/>
+      <w:numFmt w:val="decimal"/>
+      <w:lvlText w:val="%4."/>
+      <w:lvlJc w:val="left"/>
+      <w:pPr>
+        <w:ind w:left="3225" w:hanging="360"/>
+      </w:pPr>
+    </w:lvl>
+    <w:lvl w:ilvl="4" w:tplc="040C0019" w:tentative="1">
+      <w:start w:val="1"/>
+      <w:numFmt w:val="lowerLetter"/>
+      <w:lvlText w:val="%5."/>
+      <w:lvlJc w:val="left"/>
+      <w:pPr>
+        <w:ind w:left="3945" w:hanging="360"/>
+      </w:pPr>
+    </w:lvl>
+    <w:lvl w:ilvl="5" w:tplc="040C001B" w:tentative="1">
+      <w:start w:val="1"/>
+      <w:numFmt w:val="lowerRoman"/>
+      <w:lvlText w:val="%6."/>
+      <w:lvlJc w:val="right"/>
+      <w:pPr>
+        <w:ind w:left="4665" w:hanging="180"/>
+      </w:pPr>
+    </w:lvl>
+    <w:lvl w:ilvl="6" w:tplc="040C000F" w:tentative="1">
+      <w:start w:val="1"/>
+      <w:numFmt w:val="decimal"/>
+      <w:lvlText w:val="%7."/>
+      <w:lvlJc w:val="left"/>
+      <w:pPr>
+        <w:ind w:left="5385" w:hanging="360"/>
+      </w:pPr>
+    </w:lvl>
+    <w:lvl w:ilvl="7" w:tplc="040C0019" w:tentative="1">
+      <w:start w:val="1"/>
+      <w:numFmt w:val="lowerLetter"/>
+      <w:lvlText w:val="%8."/>
+      <w:lvlJc w:val="left"/>
+      <w:pPr>
+        <w:ind w:left="6105" w:hanging="360"/>
+      </w:pPr>
+    </w:lvl>
+    <w:lvl w:ilvl="8" w:tplc="040C001B" w:tentative="1">
+      <w:start w:val="1"/>
+      <w:numFmt w:val="lowerRoman"/>
+      <w:lvlText w:val="%9."/>
+      <w:lvlJc w:val="right"/>
+      <w:pPr>
+        <w:ind w:left="6825" w:hanging="180"/>
+      </w:pPr>
+    </w:lvl>
+  </w:abstractNum>
+  <w:abstractNum w:abstractNumId="4" w15:restartNumberingAfterBreak="0">
     <w:nsid w:val="73E727B5"/>
     <w:multiLevelType w:val="hybridMultilevel"/>
     <w:tmpl w:val="066A7836"/>
@@ -883,7 +1691,19 @@
     </w:lvl>
   </w:abstractNum>
   <w:num w:numId="1" w16cid:durableId="1008673974">
+    <w:abstractNumId w:val="4"/>
+  </w:num>
+  <w:num w:numId="2" w16cid:durableId="675230267">
+    <w:abstractNumId w:val="2"/>
+  </w:num>
+  <w:num w:numId="3" w16cid:durableId="1629386480">
     <w:abstractNumId w:val="0"/>
+  </w:num>
+  <w:num w:numId="4" w16cid:durableId="639771540">
+    <w:abstractNumId w:val="3"/>
+  </w:num>
+  <w:num w:numId="5" w16cid:durableId="1056054696">
+    <w:abstractNumId w:val="1"/>
   </w:num>
 </w:numbering>
 </file>
@@ -1371,6 +2191,18 @@
       <w:contextualSpacing/>
     </w:pPr>
   </w:style>
+  <w:style w:type="character" w:styleId="Lienhypertexte">
+    <w:name w:val="Hyperlink"/>
+    <w:basedOn w:val="Policepardfaut"/>
+    <w:uiPriority w:val="99"/>
+    <w:semiHidden/>
+    <w:unhideWhenUsed/>
+    <w:rsid w:val="00687659"/>
+    <w:rPr>
+      <w:color w:val="0000FF"/>
+      <w:u w:val="single"/>
+    </w:rPr>
+  </w:style>
 </w:styles>
 </file>
 
@@ -1462,6 +2294,8 @@
   <w:rsids>
     <w:rsidRoot w:val="00403F7C"/>
     <w:rsid w:val="000E7041"/>
+    <w:rsid w:val="00227562"/>
+    <w:rsid w:val="00275C36"/>
     <w:rsid w:val="00403F7C"/>
   </w:rsids>
   <m:mathPr>

</xml_diff>

<commit_message>
intro et debut partie 1
</commit_message>
<xml_diff>
--- a/Rapport Etonnement Romain.docx
+++ b/Rapport Etonnement Romain.docx
@@ -2,10 +2,19 @@
 <file path=word/document.xml><?xml version="1.0" encoding="utf-8"?>
 <w:document xmlns:wpc="http://schemas.microsoft.com/office/word/2010/wordprocessingCanvas" xmlns:cx="http://schemas.microsoft.com/office/drawing/2014/chartex" xmlns:cx1="http://schemas.microsoft.com/office/drawing/2015/9/8/chartex" xmlns:cx2="http://schemas.microsoft.com/office/drawing/2015/10/21/chartex" xmlns:cx3="http://schemas.microsoft.com/office/drawing/2016/5/9/chartex" xmlns:cx4="http://schemas.microsoft.com/office/drawing/2016/5/10/chartex" xmlns:cx5="http://schemas.microsoft.com/office/drawing/2016/5/11/chartex" xmlns:cx6="http://schemas.microsoft.com/office/drawing/2016/5/12/chartex" xmlns:cx7="http://schemas.microsoft.com/office/drawing/2016/5/13/chartex" xmlns:cx8="http://schemas.microsoft.com/office/drawing/2016/5/14/chartex" xmlns:mc="http://schemas.openxmlformats.org/markup-compatibility/2006" xmlns:aink="http://schemas.microsoft.com/office/drawing/2016/ink" xmlns:am3d="http://schemas.microsoft.com/office/drawing/2017/model3d" xmlns:o="urn:schemas-microsoft-com:office:office" xmlns:oel="http://schemas.microsoft.com/office/2019/extlst" xmlns:r="http://schemas.openxmlformats.org/officeDocument/2006/relationships" xmlns:m="http://schemas.openxmlformats.org/officeDocument/2006/math" xmlns:v="urn:schemas-microsoft-com:vml" xmlns:wp14="http://schemas.microsoft.com/office/word/2010/wordprocessingDrawing" xmlns:wp="http://schemas.openxmlformats.org/drawingml/2006/wordprocessingDrawing" xmlns:w10="urn:schemas-microsoft-com:office:word" xmlns:w="http://schemas.openxmlformats.org/wordprocessingml/2006/main" xmlns:w14="http://schemas.microsoft.com/office/word/2010/wordml" xmlns:w15="http://schemas.microsoft.com/office/word/2012/wordml" xmlns:w16cex="http://schemas.microsoft.com/office/word/2018/wordml/cex" xmlns:w16cid="http://schemas.microsoft.com/office/word/2016/wordml/cid" xmlns:w16="http://schemas.microsoft.com/office/word/2018/wordml" xmlns:w16sdtdh="http://schemas.microsoft.com/office/word/2020/wordml/sdtdatahash" xmlns:w16se="http://schemas.microsoft.com/office/word/2015/wordml/symex" xmlns:wpg="http://schemas.microsoft.com/office/word/2010/wordprocessingGroup" xmlns:wpi="http://schemas.microsoft.com/office/word/2010/wordprocessingInk" xmlns:wne="http://schemas.microsoft.com/office/word/2006/wordml" xmlns:wps="http://schemas.microsoft.com/office/word/2010/wordprocessingShape" mc:Ignorable="w14 w15 w16se w16cid w16 w16cex w16sdtdh wp14">
   <w:body>
-    <w:p/>
-    <w:p/>
-    <w:p>
-      <w:pPr>
+    <w:p>
+      <w:pPr>
+        <w:jc w:val="both"/>
+      </w:pPr>
+    </w:p>
+    <w:p>
+      <w:pPr>
+        <w:jc w:val="both"/>
+      </w:pPr>
+    </w:p>
+    <w:p>
+      <w:pPr>
+        <w:jc w:val="both"/>
         <w:rPr>
           <w:rFonts w:ascii="Verdana" w:hAnsi="Verdana"/>
           <w:sz w:val="24"/>
@@ -15,7 +24,7 @@
     </w:p>
     <w:p>
       <w:pPr>
-        <w:jc w:val="center"/>
+        <w:jc w:val="both"/>
         <w:rPr>
           <w:rFonts w:ascii="Verdana" w:hAnsi="Verdana"/>
           <w:sz w:val="32"/>
@@ -25,7 +34,7 @@
     </w:p>
     <w:p>
       <w:pPr>
-        <w:jc w:val="center"/>
+        <w:jc w:val="both"/>
         <w:rPr>
           <w:rFonts w:ascii="Verdana" w:hAnsi="Verdana"/>
           <w:b/>
@@ -67,6 +76,7 @@
     </w:p>
     <w:p>
       <w:pPr>
+        <w:jc w:val="both"/>
         <w:rPr>
           <w:rFonts w:ascii="Verdana" w:hAnsi="Verdana"/>
           <w:b/>
@@ -78,7 +88,7 @@
     </w:p>
     <w:p>
       <w:pPr>
-        <w:jc w:val="center"/>
+        <w:jc w:val="both"/>
         <w:rPr>
           <w:rFonts w:ascii="Verdana" w:hAnsi="Verdana"/>
           <w:b/>
@@ -92,7 +102,7 @@
           <w:noProof/>
         </w:rPr>
         <w:drawing>
-          <wp:inline distT="0" distB="0" distL="0" distR="0" wp14:anchorId="4BC38B89" wp14:editId="39A0C37B">
+          <wp:inline distT="0" distB="0" distL="0" distR="0" wp14:anchorId="4BC38B89" wp14:editId="6F905EBF">
             <wp:extent cx="5760720" cy="3240405"/>
             <wp:effectExtent l="0" t="0" r="0" b="0"/>
             <wp:docPr id="540131918" name="Image 3" descr="La Hongrie devient la première dictature de l'UE – la Commission et le  Conseil doivent intervenir maintenant », lance Iratxe García | Socialists &amp;  Democrats">
@@ -147,7 +157,7 @@
     </w:p>
     <w:p>
       <w:pPr>
-        <w:jc w:val="center"/>
+        <w:jc w:val="both"/>
         <w:rPr>
           <w:rFonts w:ascii="Verdana" w:hAnsi="Verdana"/>
           <w:sz w:val="16"/>
@@ -165,7 +175,7 @@
     </w:p>
     <w:p>
       <w:pPr>
-        <w:jc w:val="center"/>
+        <w:jc w:val="both"/>
         <w:rPr>
           <w:rFonts w:ascii="Verdana" w:hAnsi="Verdana"/>
           <w:i/>
@@ -177,7 +187,7 @@
     </w:p>
     <w:p>
       <w:pPr>
-        <w:jc w:val="center"/>
+        <w:jc w:val="both"/>
         <w:rPr>
           <w:rFonts w:ascii="Verdana" w:hAnsi="Verdana"/>
           <w:i/>
@@ -199,7 +209,7 @@
     </w:p>
     <w:p>
       <w:pPr>
-        <w:jc w:val="center"/>
+        <w:jc w:val="both"/>
         <w:rPr>
           <w:rFonts w:ascii="Verdana" w:hAnsi="Verdana"/>
           <w:i/>
@@ -221,7 +231,7 @@
     </w:p>
     <w:p>
       <w:pPr>
-        <w:jc w:val="center"/>
+        <w:jc w:val="both"/>
         <w:rPr>
           <w:rFonts w:ascii="Verdana" w:hAnsi="Verdana"/>
           <w:b/>
@@ -233,7 +243,7 @@
     </w:p>
     <w:p>
       <w:pPr>
-        <w:jc w:val="center"/>
+        <w:jc w:val="both"/>
         <w:rPr>
           <w:rFonts w:ascii="Verdana" w:hAnsi="Verdana"/>
           <w:b/>
@@ -245,7 +255,7 @@
     </w:p>
     <w:p>
       <w:pPr>
-        <w:jc w:val="center"/>
+        <w:jc w:val="both"/>
         <w:rPr>
           <w:rFonts w:ascii="Verdana" w:hAnsi="Verdana"/>
           <w:b/>
@@ -257,7 +267,7 @@
     </w:p>
     <w:p>
       <w:pPr>
-        <w:jc w:val="center"/>
+        <w:jc w:val="both"/>
         <w:rPr>
           <w:rFonts w:ascii="Verdana" w:hAnsi="Verdana"/>
           <w:b/>
@@ -269,6 +279,7 @@
     </w:p>
     <w:p>
       <w:pPr>
+        <w:jc w:val="both"/>
         <w:rPr>
           <w:rFonts w:ascii="Verdana" w:hAnsi="Verdana"/>
         </w:rPr>
@@ -348,20 +359,23 @@
     </w:p>
     <w:p>
       <w:pPr>
-        <w:rPr>
-          <w:rFonts w:ascii="Verdana" w:hAnsi="Verdana"/>
-        </w:rPr>
-      </w:pPr>
-    </w:p>
-    <w:p>
-      <w:pPr>
-        <w:rPr>
-          <w:rFonts w:ascii="Verdana" w:hAnsi="Verdana"/>
-        </w:rPr>
-      </w:pPr>
-    </w:p>
-    <w:p>
-      <w:pPr>
+        <w:jc w:val="both"/>
+        <w:rPr>
+          <w:rFonts w:ascii="Verdana" w:hAnsi="Verdana"/>
+        </w:rPr>
+      </w:pPr>
+    </w:p>
+    <w:p>
+      <w:pPr>
+        <w:jc w:val="both"/>
+        <w:rPr>
+          <w:rFonts w:ascii="Verdana" w:hAnsi="Verdana"/>
+        </w:rPr>
+      </w:pPr>
+    </w:p>
+    <w:p>
+      <w:pPr>
+        <w:jc w:val="both"/>
         <w:rPr>
           <w:rFonts w:ascii="Verdana" w:hAnsi="Verdana"/>
         </w:rPr>
@@ -376,7 +390,7 @@
     </w:p>
     <w:p>
       <w:pPr>
-        <w:jc w:val="center"/>
+        <w:jc w:val="both"/>
         <w:rPr>
           <w:rFonts w:ascii="Verdana" w:hAnsi="Verdana"/>
           <w:sz w:val="24"/>
@@ -386,7 +400,7 @@
     </w:p>
     <w:p>
       <w:pPr>
-        <w:jc w:val="center"/>
+        <w:jc w:val="both"/>
         <w:rPr>
           <w:rFonts w:ascii="Verdana" w:hAnsi="Verdana"/>
           <w:sz w:val="24"/>
@@ -404,7 +418,7 @@
     </w:p>
     <w:p>
       <w:pPr>
-        <w:jc w:val="center"/>
+        <w:jc w:val="both"/>
         <w:rPr>
           <w:rFonts w:ascii="Verdana" w:hAnsi="Verdana"/>
           <w:sz w:val="24"/>
@@ -414,6 +428,7 @@
     </w:p>
     <w:p>
       <w:pPr>
+        <w:jc w:val="both"/>
         <w:rPr>
           <w:rFonts w:ascii="Verdana" w:hAnsi="Verdana"/>
           <w:b/>
@@ -434,20 +449,38 @@
           <w:b/>
           <w:bCs/>
         </w:rPr>
-        <w:t>………………………………………………………………………………… 4</w:t>
-      </w:r>
-    </w:p>
-    <w:p>
-      <w:pPr>
-        <w:rPr>
-          <w:rFonts w:ascii="Verdana" w:hAnsi="Verdana"/>
-          <w:b/>
-          <w:bCs/>
-        </w:rPr>
-      </w:pPr>
-    </w:p>
-    <w:p>
-      <w:pPr>
+        <w:t>………………………………………</w:t>
+      </w:r>
+      <w:r>
+        <w:rPr>
+          <w:rFonts w:ascii="Verdana" w:hAnsi="Verdana"/>
+          <w:b/>
+          <w:bCs/>
+        </w:rPr>
+        <w:t>……</w:t>
+      </w:r>
+      <w:r>
+        <w:rPr>
+          <w:rFonts w:ascii="Verdana" w:hAnsi="Verdana"/>
+          <w:b/>
+          <w:bCs/>
+        </w:rPr>
+        <w:t>………………………………… 4</w:t>
+      </w:r>
+    </w:p>
+    <w:p>
+      <w:pPr>
+        <w:jc w:val="both"/>
+        <w:rPr>
+          <w:rFonts w:ascii="Verdana" w:hAnsi="Verdana"/>
+          <w:b/>
+          <w:bCs/>
+        </w:rPr>
+      </w:pPr>
+    </w:p>
+    <w:p>
+      <w:pPr>
+        <w:jc w:val="both"/>
         <w:rPr>
           <w:rFonts w:ascii="Verdana" w:hAnsi="Verdana"/>
           <w:b/>
@@ -501,6 +534,14 @@
           <w:bCs/>
         </w:rPr>
         <w:t>e</w:t>
+      </w:r>
+      <w:r>
+        <w:rPr>
+          <w:rFonts w:ascii="Verdana" w:hAnsi="Verdana"/>
+          <w:b/>
+          <w:bCs/>
+        </w:rPr>
+        <w:t>……………………………………………… 5</w:t>
       </w:r>
     </w:p>
     <w:p>
@@ -510,6 +551,7 @@
           <w:ilvl w:val="0"/>
           <w:numId w:val="1"/>
         </w:numPr>
+        <w:jc w:val="both"/>
         <w:rPr>
           <w:rFonts w:ascii="Verdana" w:hAnsi="Verdana"/>
         </w:rPr>
@@ -528,6 +570,7 @@
           <w:ilvl w:val="0"/>
           <w:numId w:val="1"/>
         </w:numPr>
+        <w:jc w:val="both"/>
         <w:rPr>
           <w:rFonts w:ascii="Verdana" w:hAnsi="Verdana"/>
         </w:rPr>
@@ -546,6 +589,7 @@
           <w:ilvl w:val="0"/>
           <w:numId w:val="1"/>
         </w:numPr>
+        <w:jc w:val="both"/>
         <w:rPr>
           <w:rFonts w:ascii="Verdana" w:hAnsi="Verdana"/>
         </w:rPr>
@@ -560,13 +604,15 @@
     <w:p>
       <w:pPr>
         <w:ind w:left="705"/>
-        <w:rPr>
-          <w:rFonts w:ascii="Verdana" w:hAnsi="Verdana"/>
-        </w:rPr>
-      </w:pPr>
-    </w:p>
-    <w:p>
-      <w:pPr>
+        <w:jc w:val="both"/>
+        <w:rPr>
+          <w:rFonts w:ascii="Verdana" w:hAnsi="Verdana"/>
+        </w:rPr>
+      </w:pPr>
+    </w:p>
+    <w:p>
+      <w:pPr>
+        <w:jc w:val="both"/>
         <w:rPr>
           <w:rFonts w:ascii="Verdana" w:hAnsi="Verdana"/>
           <w:b/>
@@ -589,6 +635,7 @@
           <w:ilvl w:val="0"/>
           <w:numId w:val="6"/>
         </w:numPr>
+        <w:jc w:val="both"/>
         <w:rPr>
           <w:rFonts w:ascii="Verdana" w:hAnsi="Verdana"/>
         </w:rPr>
@@ -607,6 +654,7 @@
           <w:ilvl w:val="0"/>
           <w:numId w:val="6"/>
         </w:numPr>
+        <w:jc w:val="both"/>
         <w:rPr>
           <w:rFonts w:ascii="Verdana" w:hAnsi="Verdana"/>
         </w:rPr>
@@ -625,6 +673,7 @@
           <w:ilvl w:val="0"/>
           <w:numId w:val="6"/>
         </w:numPr>
+        <w:jc w:val="both"/>
         <w:rPr>
           <w:rFonts w:ascii="Verdana" w:hAnsi="Verdana"/>
         </w:rPr>
@@ -638,13 +687,15 @@
     </w:p>
     <w:p>
       <w:pPr>
-        <w:rPr>
-          <w:rFonts w:ascii="Verdana" w:hAnsi="Verdana"/>
-        </w:rPr>
-      </w:pPr>
-    </w:p>
-    <w:p>
-      <w:pPr>
+        <w:jc w:val="both"/>
+        <w:rPr>
+          <w:rFonts w:ascii="Verdana" w:hAnsi="Verdana"/>
+        </w:rPr>
+      </w:pPr>
+    </w:p>
+    <w:p>
+      <w:pPr>
+        <w:jc w:val="both"/>
         <w:rPr>
           <w:rFonts w:ascii="Verdana" w:hAnsi="Verdana"/>
           <w:b/>
@@ -683,15 +734,16 @@
           <w:ilvl w:val="0"/>
           <w:numId w:val="2"/>
         </w:numPr>
-        <w:rPr>
-          <w:rFonts w:ascii="Verdana" w:hAnsi="Verdana"/>
-        </w:rPr>
-      </w:pPr>
-      <w:r>
-        <w:rPr>
-          <w:rFonts w:ascii="Verdana" w:hAnsi="Verdana"/>
-        </w:rPr>
-        <w:t>Etudier dans une école de commerce</w:t>
+        <w:jc w:val="both"/>
+        <w:rPr>
+          <w:rFonts w:ascii="Verdana" w:hAnsi="Verdana"/>
+        </w:rPr>
+      </w:pPr>
+      <w:r>
+        <w:rPr>
+          <w:rFonts w:ascii="Verdana" w:hAnsi="Verdana"/>
+        </w:rPr>
+        <w:t>Les activités à l’ESSCA</w:t>
       </w:r>
     </w:p>
     <w:p>
@@ -701,15 +753,22 @@
           <w:ilvl w:val="0"/>
           <w:numId w:val="2"/>
         </w:numPr>
-        <w:rPr>
-          <w:rFonts w:ascii="Verdana" w:hAnsi="Verdana"/>
-        </w:rPr>
-      </w:pPr>
-      <w:r>
-        <w:rPr>
-          <w:rFonts w:ascii="Verdana" w:hAnsi="Verdana"/>
-        </w:rPr>
-        <w:t>Les activités à l’ESSCA</w:t>
+        <w:jc w:val="both"/>
+        <w:rPr>
+          <w:rFonts w:ascii="Verdana" w:hAnsi="Verdana"/>
+        </w:rPr>
+      </w:pPr>
+      <w:r>
+        <w:rPr>
+          <w:rFonts w:ascii="Verdana" w:hAnsi="Verdana"/>
+        </w:rPr>
+        <w:t xml:space="preserve">Comparaison avec </w:t>
+      </w:r>
+      <w:r>
+        <w:rPr>
+          <w:rFonts w:ascii="Verdana" w:hAnsi="Verdana"/>
+        </w:rPr>
+        <w:t>l’EFREI</w:t>
       </w:r>
     </w:p>
     <w:p>
@@ -719,32 +778,29 @@
           <w:ilvl w:val="0"/>
           <w:numId w:val="2"/>
         </w:numPr>
-        <w:rPr>
-          <w:rFonts w:ascii="Verdana" w:hAnsi="Verdana"/>
-        </w:rPr>
-      </w:pPr>
-      <w:r>
-        <w:rPr>
-          <w:rFonts w:ascii="Verdana" w:hAnsi="Verdana"/>
-        </w:rPr>
-        <w:t xml:space="preserve">Comparaison avec </w:t>
-      </w:r>
-      <w:r>
-        <w:rPr>
-          <w:rFonts w:ascii="Verdana" w:hAnsi="Verdana"/>
-        </w:rPr>
-        <w:t>l’EFREI</w:t>
-      </w:r>
-    </w:p>
-    <w:p>
-      <w:pPr>
-        <w:rPr>
-          <w:rFonts w:ascii="Verdana" w:hAnsi="Verdana"/>
-        </w:rPr>
-      </w:pPr>
-    </w:p>
-    <w:p>
-      <w:pPr>
+        <w:jc w:val="both"/>
+        <w:rPr>
+          <w:rFonts w:ascii="Verdana" w:hAnsi="Verdana"/>
+        </w:rPr>
+      </w:pPr>
+      <w:r>
+        <w:rPr>
+          <w:rFonts w:ascii="Verdana" w:hAnsi="Verdana"/>
+        </w:rPr>
+        <w:t xml:space="preserve">Le Sport </w:t>
+      </w:r>
+    </w:p>
+    <w:p>
+      <w:pPr>
+        <w:jc w:val="both"/>
+        <w:rPr>
+          <w:rFonts w:ascii="Verdana" w:hAnsi="Verdana"/>
+        </w:rPr>
+      </w:pPr>
+    </w:p>
+    <w:p>
+      <w:pPr>
+        <w:jc w:val="both"/>
         <w:rPr>
           <w:rFonts w:ascii="Verdana" w:hAnsi="Verdana"/>
           <w:b/>
@@ -769,6 +825,7 @@
           <w:ilvl w:val="0"/>
           <w:numId w:val="3"/>
         </w:numPr>
+        <w:jc w:val="both"/>
         <w:rPr>
           <w:rFonts w:ascii="Verdana" w:hAnsi="Verdana"/>
         </w:rPr>
@@ -787,6 +844,7 @@
           <w:ilvl w:val="0"/>
           <w:numId w:val="3"/>
         </w:numPr>
+        <w:jc w:val="both"/>
         <w:rPr>
           <w:rFonts w:ascii="Verdana" w:hAnsi="Verdana"/>
         </w:rPr>
@@ -805,6 +863,7 @@
           <w:ilvl w:val="0"/>
           <w:numId w:val="3"/>
         </w:numPr>
+        <w:jc w:val="both"/>
         <w:rPr>
           <w:rFonts w:ascii="Verdana" w:hAnsi="Verdana"/>
         </w:rPr>
@@ -818,13 +877,15 @@
     </w:p>
     <w:p>
       <w:pPr>
-        <w:rPr>
-          <w:rFonts w:ascii="Verdana" w:hAnsi="Verdana"/>
-        </w:rPr>
-      </w:pPr>
-    </w:p>
-    <w:p>
-      <w:pPr>
+        <w:jc w:val="both"/>
+        <w:rPr>
+          <w:rFonts w:ascii="Verdana" w:hAnsi="Verdana"/>
+        </w:rPr>
+      </w:pPr>
+    </w:p>
+    <w:p>
+      <w:pPr>
+        <w:jc w:val="both"/>
         <w:rPr>
           <w:rFonts w:ascii="Verdana" w:hAnsi="Verdana"/>
           <w:b/>
@@ -842,13 +903,15 @@
     </w:p>
     <w:p>
       <w:pPr>
-        <w:rPr>
-          <w:rFonts w:ascii="Verdana" w:hAnsi="Verdana"/>
-        </w:rPr>
-      </w:pPr>
-    </w:p>
-    <w:p>
-      <w:pPr>
+        <w:jc w:val="both"/>
+        <w:rPr>
+          <w:rFonts w:ascii="Verdana" w:hAnsi="Verdana"/>
+        </w:rPr>
+      </w:pPr>
+    </w:p>
+    <w:p>
+      <w:pPr>
+        <w:jc w:val="both"/>
         <w:rPr>
           <w:rFonts w:ascii="Verdana" w:hAnsi="Verdana"/>
           <w:b/>
@@ -871,6 +934,7 @@
           <w:ilvl w:val="0"/>
           <w:numId w:val="5"/>
         </w:numPr>
+        <w:jc w:val="both"/>
         <w:rPr>
           <w:rFonts w:ascii="Verdana" w:hAnsi="Verdana"/>
         </w:rPr>
@@ -889,6 +953,7 @@
           <w:ilvl w:val="0"/>
           <w:numId w:val="5"/>
         </w:numPr>
+        <w:jc w:val="both"/>
         <w:rPr>
           <w:rFonts w:ascii="Verdana" w:hAnsi="Verdana"/>
         </w:rPr>
@@ -907,6 +972,7 @@
           <w:ilvl w:val="0"/>
           <w:numId w:val="5"/>
         </w:numPr>
+        <w:jc w:val="both"/>
         <w:rPr>
           <w:rFonts w:ascii="Verdana" w:hAnsi="Verdana"/>
         </w:rPr>
@@ -920,42 +986,47 @@
     </w:p>
     <w:p>
       <w:pPr>
-        <w:rPr>
-          <w:rFonts w:ascii="Verdana" w:hAnsi="Verdana"/>
-        </w:rPr>
-      </w:pPr>
-    </w:p>
-    <w:p>
-      <w:pPr>
-        <w:rPr>
-          <w:rFonts w:ascii="Verdana" w:hAnsi="Verdana"/>
-        </w:rPr>
-      </w:pPr>
-    </w:p>
-    <w:p>
-      <w:pPr>
-        <w:rPr>
-          <w:rFonts w:ascii="Verdana" w:hAnsi="Verdana"/>
-        </w:rPr>
-      </w:pPr>
-    </w:p>
-    <w:p>
-      <w:pPr>
-        <w:rPr>
-          <w:rFonts w:ascii="Verdana" w:hAnsi="Verdana"/>
-        </w:rPr>
-      </w:pPr>
-    </w:p>
-    <w:p>
-      <w:pPr>
-        <w:rPr>
-          <w:rFonts w:ascii="Verdana" w:hAnsi="Verdana"/>
-        </w:rPr>
-      </w:pPr>
-    </w:p>
-    <w:p>
-      <w:pPr>
-        <w:jc w:val="center"/>
+        <w:jc w:val="both"/>
+        <w:rPr>
+          <w:rFonts w:ascii="Verdana" w:hAnsi="Verdana"/>
+        </w:rPr>
+      </w:pPr>
+    </w:p>
+    <w:p>
+      <w:pPr>
+        <w:jc w:val="both"/>
+        <w:rPr>
+          <w:rFonts w:ascii="Verdana" w:hAnsi="Verdana"/>
+        </w:rPr>
+      </w:pPr>
+    </w:p>
+    <w:p>
+      <w:pPr>
+        <w:jc w:val="both"/>
+        <w:rPr>
+          <w:rFonts w:ascii="Verdana" w:hAnsi="Verdana"/>
+        </w:rPr>
+      </w:pPr>
+    </w:p>
+    <w:p>
+      <w:pPr>
+        <w:jc w:val="both"/>
+        <w:rPr>
+          <w:rFonts w:ascii="Verdana" w:hAnsi="Verdana"/>
+        </w:rPr>
+      </w:pPr>
+    </w:p>
+    <w:p>
+      <w:pPr>
+        <w:jc w:val="both"/>
+        <w:rPr>
+          <w:rFonts w:ascii="Verdana" w:hAnsi="Verdana"/>
+        </w:rPr>
+      </w:pPr>
+    </w:p>
+    <w:p>
+      <w:pPr>
+        <w:jc w:val="both"/>
         <w:rPr>
           <w:rFonts w:ascii="Verdana" w:hAnsi="Verdana"/>
           <w:b/>
@@ -977,7 +1048,7 @@
     </w:p>
     <w:p>
       <w:pPr>
-        <w:jc w:val="center"/>
+        <w:jc w:val="both"/>
         <w:rPr>
           <w:rFonts w:ascii="Verdana" w:hAnsi="Verdana"/>
           <w:sz w:val="24"/>
@@ -987,17 +1058,17 @@
     </w:p>
     <w:p>
       <w:pPr>
-        <w:rPr>
-          <w:rFonts w:ascii="Verdana" w:hAnsi="Verdana"/>
-        </w:rPr>
-      </w:pPr>
-    </w:p>
-    <w:p>
-      <w:pPr>
-        <w:rPr>
-          <w:rFonts w:ascii="Verdana" w:hAnsi="Verdana"/>
-          <w:b/>
-          <w:bCs/>
+        <w:jc w:val="both"/>
+        <w:rPr>
+          <w:rFonts w:ascii="Verdana" w:hAnsi="Verdana"/>
+        </w:rPr>
+      </w:pPr>
+    </w:p>
+    <w:p>
+      <w:pPr>
+        <w:jc w:val="both"/>
+        <w:rPr>
+          <w:rFonts w:ascii="Verdana" w:hAnsi="Verdana"/>
         </w:rPr>
       </w:pPr>
       <w:r>
@@ -1048,10 +1119,668 @@
         </w:rPr>
         <w:t xml:space="preserve"> </w:t>
       </w:r>
+      <w:r>
+        <w:rPr>
+          <w:rFonts w:ascii="Verdana" w:hAnsi="Verdana"/>
+        </w:rPr>
+        <w:t xml:space="preserve">C’est </w:t>
+      </w:r>
+      <w:r>
+        <w:rPr>
+          <w:rFonts w:ascii="Verdana" w:hAnsi="Verdana"/>
+        </w:rPr>
+        <w:t>un</w:t>
+      </w:r>
+      <w:r>
+        <w:rPr>
+          <w:rFonts w:ascii="Verdana" w:hAnsi="Verdana"/>
+        </w:rPr>
+        <w:t xml:space="preserve"> sentiment</w:t>
+      </w:r>
+      <w:r>
+        <w:rPr>
+          <w:rFonts w:ascii="Verdana" w:hAnsi="Verdana"/>
+        </w:rPr>
+        <w:t xml:space="preserve"> que j’ai pu</w:t>
+      </w:r>
+      <w:r>
+        <w:rPr>
+          <w:rFonts w:ascii="Verdana" w:hAnsi="Verdana"/>
+        </w:rPr>
+        <w:t xml:space="preserve"> ressenti</w:t>
+      </w:r>
+      <w:r>
+        <w:rPr>
+          <w:rFonts w:ascii="Verdana" w:hAnsi="Verdana"/>
+        </w:rPr>
+        <w:t>r</w:t>
+      </w:r>
+      <w:r>
+        <w:rPr>
+          <w:rFonts w:ascii="Verdana" w:hAnsi="Verdana"/>
+        </w:rPr>
+        <w:t xml:space="preserve"> en Hongrie, car c’est une jeune démocratie. En effet, au travers de son histoire, la Hongrie a été a de nombreuses reprises envahit et occupé</w:t>
+      </w:r>
+      <w:r>
+        <w:rPr>
+          <w:rFonts w:ascii="Verdana" w:hAnsi="Verdana"/>
+        </w:rPr>
+        <w:t>, par les ottomans, les Habsbourg et les soviétiques</w:t>
+      </w:r>
+      <w:r>
+        <w:rPr>
+          <w:rFonts w:ascii="Verdana" w:hAnsi="Verdana"/>
+        </w:rPr>
+        <w:t xml:space="preserve">. Ce n’est que en 1956, que les Hongrois ont finalement réussi à se libérer </w:t>
+      </w:r>
+      <w:r>
+        <w:rPr>
+          <w:rFonts w:ascii="Verdana" w:hAnsi="Verdana"/>
+        </w:rPr>
+        <w:t>du joug communiste, au prix</w:t>
+      </w:r>
+      <w:r>
+        <w:rPr>
+          <w:rFonts w:ascii="Verdana" w:hAnsi="Verdana"/>
+        </w:rPr>
+        <w:t xml:space="preserve">, malheureusement </w:t>
+      </w:r>
+      <w:r>
+        <w:rPr>
+          <w:rFonts w:ascii="Verdana" w:hAnsi="Verdana"/>
+        </w:rPr>
+        <w:t>du sang.</w:t>
+      </w:r>
+      <w:r>
+        <w:rPr>
+          <w:rFonts w:ascii="Verdana" w:hAnsi="Verdana"/>
+        </w:rPr>
+        <w:t xml:space="preserve"> Malgré ces nombreux occupants, l’histoire de la Hongrie fut enrichie par ces différents moments d’histoire, qui ont laissé des traces encore présentes aujourd’hui. Ce n’est qu’en 1999 qu’elle a rejoint l’OTAN et l’Union Européenne en 2004. Ce rapport d’étonnement portera donc sur ce pays de près de 10 millions d’habitant, avec une analyse de mes </w:t>
+      </w:r>
+      <w:r>
+        <w:rPr>
+          <w:rFonts w:ascii="Verdana" w:hAnsi="Verdana"/>
+        </w:rPr>
+        <w:t xml:space="preserve">différentes </w:t>
+      </w:r>
+      <w:r>
+        <w:rPr>
+          <w:rFonts w:ascii="Verdana" w:hAnsi="Verdana"/>
+        </w:rPr>
+        <w:t xml:space="preserve">impressions en tant qu’étudiant Français dans ce </w:t>
+      </w:r>
+      <w:r>
+        <w:rPr>
+          <w:rFonts w:ascii="Verdana" w:hAnsi="Verdana"/>
+        </w:rPr>
+        <w:t>pays. Mais aussi une analyse en tant que ressortissant Français dans un autre pays, ainsi que mon adaptation, et la découverte d’une nouvelle culture, celle de l’Europe de l’Est, assez différente de ce que nous connaissons en Europe de l’Ouest.</w:t>
+      </w:r>
+    </w:p>
+    <w:p>
+      <w:pPr>
+        <w:jc w:val="both"/>
+        <w:rPr>
+          <w:rFonts w:ascii="Verdana" w:hAnsi="Verdana"/>
+        </w:rPr>
+      </w:pPr>
+      <w:r>
+        <w:rPr>
+          <w:rFonts w:ascii="Verdana" w:hAnsi="Verdana"/>
+        </w:rPr>
+        <w:br w:type="page"/>
+      </w:r>
+    </w:p>
+    <w:p>
+      <w:pPr>
+        <w:jc w:val="both"/>
+        <w:rPr>
+          <w:rFonts w:ascii="Verdana" w:hAnsi="Verdana"/>
+        </w:rPr>
+      </w:pPr>
+    </w:p>
+    <w:p>
+      <w:pPr>
+        <w:jc w:val="center"/>
+        <w:rPr>
+          <w:rFonts w:ascii="Verdana" w:hAnsi="Verdana"/>
+          <w:b/>
+          <w:bCs/>
+          <w:sz w:val="24"/>
+          <w:szCs w:val="24"/>
+        </w:rPr>
+      </w:pPr>
+      <w:r>
+        <w:rPr>
+          <w:rFonts w:ascii="Verdana" w:hAnsi="Verdana"/>
+          <w:b/>
+          <w:bCs/>
+          <w:sz w:val="24"/>
+          <w:szCs w:val="24"/>
+        </w:rPr>
+        <w:t>Admiration de la culture Hongroise</w:t>
+      </w:r>
+    </w:p>
+    <w:p>
+      <w:pPr>
+        <w:jc w:val="both"/>
+        <w:rPr>
+          <w:rFonts w:ascii="Verdana" w:hAnsi="Verdana"/>
+          <w:b/>
+          <w:bCs/>
+        </w:rPr>
+      </w:pPr>
+    </w:p>
+    <w:p>
+      <w:pPr>
+        <w:pStyle w:val="Paragraphedeliste"/>
+        <w:numPr>
+          <w:ilvl w:val="0"/>
+          <w:numId w:val="7"/>
+        </w:numPr>
+        <w:jc w:val="both"/>
+        <w:rPr>
+          <w:rFonts w:ascii="Verdana" w:hAnsi="Verdana"/>
+        </w:rPr>
+      </w:pPr>
+      <w:r>
+        <w:rPr>
+          <w:rFonts w:ascii="Verdana" w:hAnsi="Verdana"/>
+        </w:rPr>
+        <w:t>Architecture</w:t>
+      </w:r>
+    </w:p>
+    <w:p>
+      <w:pPr>
+        <w:ind w:left="360"/>
+        <w:jc w:val="both"/>
+        <w:rPr>
+          <w:rFonts w:ascii="Verdana" w:hAnsi="Verdana"/>
+        </w:rPr>
+      </w:pPr>
+    </w:p>
+    <w:p>
+      <w:pPr>
+        <w:ind w:left="360"/>
+        <w:jc w:val="both"/>
+        <w:rPr>
+          <w:rFonts w:ascii="Verdana" w:hAnsi="Verdana"/>
+        </w:rPr>
+      </w:pPr>
+    </w:p>
+    <w:p>
+      <w:pPr>
+        <w:ind w:left="360" w:firstLine="348"/>
+        <w:jc w:val="both"/>
+        <w:rPr>
+          <w:rFonts w:ascii="Verdana" w:hAnsi="Verdana"/>
+        </w:rPr>
+      </w:pPr>
+      <w:r>
+        <w:rPr>
+          <w:rFonts w:ascii="Verdana" w:hAnsi="Verdana"/>
+        </w:rPr>
+        <w:t xml:space="preserve">Je n’avais encore jamais visité de pays d’Europe de l’Est, et des la sortie de l’aéroport, je fus surpris par la différence </w:t>
+      </w:r>
+      <w:r>
+        <w:rPr>
+          <w:rFonts w:ascii="Verdana" w:hAnsi="Verdana"/>
+        </w:rPr>
+        <w:t xml:space="preserve">notable d’architecture </w:t>
+      </w:r>
+      <w:r>
+        <w:rPr>
+          <w:rFonts w:ascii="Verdana" w:hAnsi="Verdana"/>
+        </w:rPr>
+        <w:t>entre les abords de l’</w:t>
+      </w:r>
+      <w:r>
+        <w:rPr>
+          <w:rFonts w:ascii="Verdana" w:hAnsi="Verdana"/>
+        </w:rPr>
+        <w:t>aéroport</w:t>
+      </w:r>
+      <w:r>
+        <w:rPr>
+          <w:rFonts w:ascii="Verdana" w:hAnsi="Verdana"/>
+        </w:rPr>
+        <w:t xml:space="preserve"> et l</w:t>
+      </w:r>
+      <w:r>
+        <w:rPr>
+          <w:rFonts w:ascii="Verdana" w:hAnsi="Verdana"/>
+        </w:rPr>
+        <w:t xml:space="preserve">e centre de Budapest. En périphérie, on pouvait voir des traces du passé communiste du pays. Cette partie de la ville ne donnait pas vraiment envie de venir habiter ou séjourner à Budapest. Mais une fois arrivé plus au centre de Budapest, notamment près de l’Essca, l’école qui nous a accueillit pour notre semestre, j’ai découvert un tout autre type d’architecture, et je suis resté admiratif devant la beauté de ces bâtiments. </w:t>
+      </w:r>
+      <w:r>
+        <w:rPr>
+          <w:rFonts w:ascii="Verdana" w:hAnsi="Verdana"/>
+        </w:rPr>
+        <w:t>Également, le lendemain de notre arrivé, l’Essca avait organisé une visite guidée de la ville et un tour de bateau ce qui nous a permis de voir des chefs d’œuvres architecturaux sous différents angles et notamment l’impressionnant</w:t>
+      </w:r>
+      <w:r>
+        <w:rPr>
+          <w:rFonts w:ascii="Verdana" w:hAnsi="Verdana"/>
+        </w:rPr>
+        <w:t xml:space="preserve"> </w:t>
+      </w:r>
+      <w:r>
+        <w:rPr>
+          <w:rFonts w:ascii="Verdana" w:hAnsi="Verdana"/>
+        </w:rPr>
+        <w:t>parlement</w:t>
+      </w:r>
+      <w:r>
+        <w:rPr>
+          <w:rFonts w:ascii="Verdana" w:hAnsi="Verdana"/>
+        </w:rPr>
+        <w:t xml:space="preserve"> Hongrois</w:t>
+      </w:r>
+      <w:r>
+        <w:rPr>
+          <w:rFonts w:ascii="Verdana" w:hAnsi="Verdana"/>
+        </w:rPr>
+        <w:t>.</w:t>
+      </w:r>
+    </w:p>
+    <w:p>
+      <w:pPr>
+        <w:ind w:left="360" w:firstLine="348"/>
+        <w:jc w:val="both"/>
+        <w:rPr>
+          <w:rFonts w:ascii="Verdana" w:hAnsi="Verdana"/>
+        </w:rPr>
+      </w:pPr>
+    </w:p>
+    <w:p>
+      <w:pPr>
+        <w:ind w:left="360" w:firstLine="348"/>
+        <w:jc w:val="both"/>
+        <w:rPr>
+          <w:rFonts w:ascii="Verdana" w:hAnsi="Verdana"/>
+        </w:rPr>
+      </w:pPr>
+      <w:r>
+        <w:rPr>
+          <w:noProof/>
+        </w:rPr>
+        <w:drawing>
+          <wp:anchor distT="0" distB="0" distL="114300" distR="114300" simplePos="0" relativeHeight="251658240" behindDoc="0" locked="0" layoutInCell="1" allowOverlap="1" wp14:anchorId="4054E1B1" wp14:editId="2BB12016">
+            <wp:simplePos x="0" y="0"/>
+            <wp:positionH relativeFrom="margin">
+              <wp:align>center</wp:align>
+            </wp:positionH>
+            <wp:positionV relativeFrom="margin">
+              <wp:posOffset>4215130</wp:posOffset>
+            </wp:positionV>
+            <wp:extent cx="1619885" cy="2879725"/>
+            <wp:effectExtent l="0" t="0" r="0" b="0"/>
+            <wp:wrapSquare wrapText="bothSides"/>
+            <wp:docPr id="1731244119" name="Image 1" descr="Une image contenant plein air, ciel, bâtiment, Palais&#10;&#10;Description générée automatiquement"/>
+            <wp:cNvGraphicFramePr>
+              <a:graphicFrameLocks xmlns:a="http://schemas.openxmlformats.org/drawingml/2006/main" noChangeAspect="1"/>
+            </wp:cNvGraphicFramePr>
+            <a:graphic xmlns:a="http://schemas.openxmlformats.org/drawingml/2006/main">
+              <a:graphicData uri="http://schemas.openxmlformats.org/drawingml/2006/picture">
+                <pic:pic xmlns:pic="http://schemas.openxmlformats.org/drawingml/2006/picture">
+                  <pic:nvPicPr>
+                    <pic:cNvPr id="1731244119" name="Image 1" descr="Une image contenant plein air, ciel, bâtiment, Palais&#10;&#10;Description générée automatiquement"/>
+                    <pic:cNvPicPr>
+                      <a:picLocks noChangeAspect="1" noChangeArrowheads="1"/>
+                    </pic:cNvPicPr>
+                  </pic:nvPicPr>
+                  <pic:blipFill>
+                    <a:blip r:embed="rId9" cstate="print">
+                      <a:extLst>
+                        <a:ext uri="{28A0092B-C50C-407E-A947-70E740481C1C}">
+                          <a14:useLocalDpi xmlns:a14="http://schemas.microsoft.com/office/drawing/2010/main" val="0"/>
+                        </a:ext>
+                      </a:extLst>
+                    </a:blip>
+                    <a:srcRect/>
+                    <a:stretch>
+                      <a:fillRect/>
+                    </a:stretch>
+                  </pic:blipFill>
+                  <pic:spPr bwMode="auto">
+                    <a:xfrm>
+                      <a:off x="0" y="0"/>
+                      <a:ext cx="1619885" cy="2879725"/>
+                    </a:xfrm>
+                    <a:prstGeom prst="rect">
+                      <a:avLst/>
+                    </a:prstGeom>
+                    <a:noFill/>
+                    <a:ln>
+                      <a:noFill/>
+                    </a:ln>
+                  </pic:spPr>
+                </pic:pic>
+              </a:graphicData>
+            </a:graphic>
+            <wp14:sizeRelH relativeFrom="margin">
+              <wp14:pctWidth>0</wp14:pctWidth>
+            </wp14:sizeRelH>
+            <wp14:sizeRelV relativeFrom="margin">
+              <wp14:pctHeight>0</wp14:pctHeight>
+            </wp14:sizeRelV>
+          </wp:anchor>
+        </w:drawing>
+      </w:r>
+    </w:p>
+    <w:p>
+      <w:pPr>
+        <w:ind w:left="360" w:firstLine="348"/>
+        <w:jc w:val="both"/>
+        <w:rPr>
+          <w:rFonts w:ascii="Verdana" w:hAnsi="Verdana"/>
+        </w:rPr>
+      </w:pPr>
+    </w:p>
+    <w:p>
+      <w:pPr>
+        <w:ind w:left="360" w:firstLine="348"/>
+        <w:jc w:val="both"/>
+        <w:rPr>
+          <w:rFonts w:ascii="Verdana" w:hAnsi="Verdana"/>
+        </w:rPr>
+      </w:pPr>
+    </w:p>
+    <w:p>
+      <w:pPr>
+        <w:ind w:left="360" w:firstLine="348"/>
+        <w:jc w:val="both"/>
+        <w:rPr>
+          <w:rFonts w:ascii="Verdana" w:hAnsi="Verdana"/>
+        </w:rPr>
+      </w:pPr>
+    </w:p>
+    <w:p>
+      <w:pPr>
+        <w:ind w:left="360" w:firstLine="348"/>
+        <w:jc w:val="both"/>
+        <w:rPr>
+          <w:rFonts w:ascii="Verdana" w:hAnsi="Verdana"/>
+        </w:rPr>
+      </w:pPr>
+    </w:p>
+    <w:p>
+      <w:pPr>
+        <w:ind w:left="360" w:firstLine="348"/>
+        <w:jc w:val="both"/>
+        <w:rPr>
+          <w:rFonts w:ascii="Verdana" w:hAnsi="Verdana"/>
+        </w:rPr>
+      </w:pPr>
+    </w:p>
+    <w:p>
+      <w:pPr>
+        <w:ind w:left="360" w:firstLine="348"/>
+        <w:jc w:val="both"/>
+        <w:rPr>
+          <w:rFonts w:ascii="Verdana" w:hAnsi="Verdana"/>
+        </w:rPr>
+      </w:pPr>
+    </w:p>
+    <w:p>
+      <w:pPr>
+        <w:jc w:val="both"/>
+        <w:rPr>
+          <w:rFonts w:ascii="Verdana" w:hAnsi="Verdana"/>
+        </w:rPr>
+      </w:pPr>
+    </w:p>
+    <w:p>
+      <w:pPr>
+        <w:jc w:val="both"/>
+        <w:rPr>
+          <w:rFonts w:ascii="Verdana" w:hAnsi="Verdana"/>
+          <w:b/>
+          <w:bCs/>
+        </w:rPr>
+      </w:pPr>
+    </w:p>
+    <w:p>
+      <w:pPr>
+        <w:jc w:val="both"/>
+        <w:rPr>
+          <w:rFonts w:ascii="Verdana" w:hAnsi="Verdana"/>
+          <w:b/>
+          <w:bCs/>
+        </w:rPr>
+      </w:pPr>
+    </w:p>
+    <w:p>
+      <w:pPr>
+        <w:jc w:val="both"/>
+        <w:rPr>
+          <w:rFonts w:ascii="Verdana" w:hAnsi="Verdana"/>
+          <w:b/>
+          <w:bCs/>
+        </w:rPr>
+      </w:pPr>
+      <w:r>
+        <w:rPr>
+          <w:rFonts w:ascii="Verdana" w:hAnsi="Verdana"/>
+          <w:b/>
+          <w:bCs/>
+        </w:rPr>
+        <w:tab/>
+      </w:r>
+      <w:r>
+        <w:rPr>
+          <w:rFonts w:ascii="Verdana" w:hAnsi="Verdana"/>
+          <w:b/>
+          <w:bCs/>
+        </w:rPr>
+        <w:tab/>
+      </w:r>
+      <w:r>
+        <w:rPr>
+          <w:rFonts w:ascii="Verdana" w:hAnsi="Verdana"/>
+          <w:b/>
+          <w:bCs/>
+        </w:rPr>
+        <w:tab/>
+      </w:r>
+      <w:r>
+        <w:rPr>
+          <w:rFonts w:ascii="Verdana" w:hAnsi="Verdana"/>
+          <w:b/>
+          <w:bCs/>
+        </w:rPr>
+        <w:tab/>
+      </w:r>
+    </w:p>
+    <w:p>
+      <w:pPr>
+        <w:jc w:val="both"/>
+        <w:rPr>
+          <w:rFonts w:ascii="Verdana" w:hAnsi="Verdana"/>
+          <w:b/>
+          <w:bCs/>
+        </w:rPr>
+      </w:pPr>
+      <w:r>
+        <w:rPr>
+          <w:rFonts w:ascii="Verdana" w:hAnsi="Verdana"/>
+          <w:b/>
+          <w:bCs/>
+        </w:rPr>
+        <w:tab/>
+      </w:r>
+      <w:r>
+        <w:rPr>
+          <w:rFonts w:ascii="Verdana" w:hAnsi="Verdana"/>
+          <w:b/>
+          <w:bCs/>
+        </w:rPr>
+        <w:tab/>
+      </w:r>
+      <w:r>
+        <w:rPr>
+          <w:rFonts w:ascii="Verdana" w:hAnsi="Verdana"/>
+          <w:b/>
+          <w:bCs/>
+        </w:rPr>
+        <w:tab/>
+      </w:r>
+      <w:r>
+        <w:rPr>
+          <w:rFonts w:ascii="Verdana" w:hAnsi="Verdana"/>
+          <w:b/>
+          <w:bCs/>
+        </w:rPr>
+        <w:tab/>
+      </w:r>
+      <w:r>
+        <w:rPr>
+          <w:rFonts w:ascii="Verdana" w:hAnsi="Verdana"/>
+          <w:b/>
+          <w:bCs/>
+        </w:rPr>
+        <w:tab/>
+      </w:r>
+    </w:p>
+    <w:p>
+      <w:pPr>
+        <w:jc w:val="center"/>
+        <w:rPr>
+          <w:rFonts w:ascii="Verdana" w:hAnsi="Verdana"/>
+          <w:i/>
+          <w:iCs/>
+          <w:sz w:val="20"/>
+          <w:szCs w:val="20"/>
+        </w:rPr>
+      </w:pPr>
+      <w:r>
+        <w:rPr>
+          <w:rFonts w:ascii="Verdana" w:hAnsi="Verdana"/>
+          <w:i/>
+          <w:iCs/>
+          <w:sz w:val="20"/>
+          <w:szCs w:val="20"/>
+        </w:rPr>
+        <w:t>Photo du parlement Hongrois, prise lors de la croisière de découverte de Budapest (28/08/2023)</w:t>
+      </w:r>
+    </w:p>
+    <w:p>
+      <w:pPr>
+        <w:jc w:val="center"/>
+        <w:rPr>
+          <w:rFonts w:ascii="Verdana" w:hAnsi="Verdana"/>
+          <w:i/>
+          <w:iCs/>
+          <w:sz w:val="20"/>
+          <w:szCs w:val="20"/>
+        </w:rPr>
+      </w:pPr>
+    </w:p>
+    <w:p>
+      <w:pPr>
+        <w:jc w:val="center"/>
+        <w:rPr>
+          <w:rFonts w:ascii="Verdana" w:hAnsi="Verdana"/>
+          <w:i/>
+          <w:iCs/>
+          <w:sz w:val="20"/>
+          <w:szCs w:val="20"/>
+        </w:rPr>
+      </w:pPr>
+    </w:p>
+    <w:p>
+      <w:pPr>
+        <w:jc w:val="center"/>
+        <w:rPr>
+          <w:rFonts w:ascii="Verdana" w:hAnsi="Verdana"/>
+          <w:i/>
+          <w:iCs/>
+          <w:sz w:val="20"/>
+          <w:szCs w:val="20"/>
+        </w:rPr>
+      </w:pPr>
+    </w:p>
+    <w:p>
+      <w:pPr>
+        <w:jc w:val="center"/>
+        <w:rPr>
+          <w:rFonts w:ascii="Verdana" w:hAnsi="Verdana"/>
+          <w:i/>
+          <w:iCs/>
+          <w:sz w:val="20"/>
+          <w:szCs w:val="20"/>
+        </w:rPr>
+      </w:pPr>
+    </w:p>
+    <w:p>
+      <w:pPr>
+        <w:jc w:val="center"/>
+        <w:rPr>
+          <w:rFonts w:ascii="Verdana" w:hAnsi="Verdana"/>
+          <w:i/>
+          <w:iCs/>
+          <w:sz w:val="20"/>
+          <w:szCs w:val="20"/>
+        </w:rPr>
+      </w:pPr>
+    </w:p>
+    <w:p>
+      <w:pPr>
+        <w:pStyle w:val="Paragraphedeliste"/>
+        <w:numPr>
+          <w:ilvl w:val="0"/>
+          <w:numId w:val="7"/>
+        </w:numPr>
+        <w:jc w:val="both"/>
+        <w:rPr>
+          <w:rFonts w:ascii="Verdana" w:hAnsi="Verdana"/>
+        </w:rPr>
+      </w:pPr>
+      <w:r>
+        <w:rPr>
+          <w:rFonts w:ascii="Verdana" w:hAnsi="Verdana"/>
+        </w:rPr>
+        <w:t>Coutumes et Traditions</w:t>
+      </w:r>
+    </w:p>
+    <w:p>
+      <w:pPr>
+        <w:pStyle w:val="Paragraphedeliste"/>
+        <w:jc w:val="both"/>
+        <w:rPr>
+          <w:rFonts w:ascii="Verdana" w:hAnsi="Verdana"/>
+        </w:rPr>
+      </w:pPr>
+    </w:p>
+    <w:p>
+      <w:pPr>
+        <w:pStyle w:val="Paragraphedeliste"/>
+        <w:jc w:val="both"/>
+        <w:rPr>
+          <w:rFonts w:ascii="Verdana" w:hAnsi="Verdana"/>
+        </w:rPr>
+      </w:pPr>
+    </w:p>
+    <w:p>
+      <w:pPr>
+        <w:pStyle w:val="Paragraphedeliste"/>
+        <w:jc w:val="both"/>
+        <w:rPr>
+          <w:rFonts w:ascii="Verdana" w:hAnsi="Verdana"/>
+        </w:rPr>
+      </w:pPr>
+    </w:p>
+    <w:p>
+      <w:pPr>
+        <w:pStyle w:val="Paragraphedeliste"/>
+        <w:jc w:val="both"/>
+        <w:rPr>
+          <w:rFonts w:ascii="Verdana" w:hAnsi="Verdana"/>
+        </w:rPr>
+      </w:pPr>
     </w:p>
     <w:sectPr>
-      <w:headerReference w:type="default" r:id="rId9"/>
-      <w:footerReference w:type="default" r:id="rId10"/>
+      <w:headerReference w:type="default" r:id="rId10"/>
+      <w:footerReference w:type="default" r:id="rId11"/>
       <w:pgSz w:w="11906" w:h="16838"/>
       <w:pgMar w:top="1417" w:right="1417" w:bottom="1417" w:left="1417" w:header="708" w:footer="708" w:gutter="0"/>
       <w:cols w:space="708"/>
@@ -1399,6 +2128,95 @@
     </w:lvl>
   </w:abstractNum>
   <w:abstractNum w:abstractNumId="1" w15:restartNumberingAfterBreak="0">
+    <w:nsid w:val="1BD4423C"/>
+    <w:multiLevelType w:val="hybridMultilevel"/>
+    <w:tmpl w:val="BAEEF690"/>
+    <w:lvl w:ilvl="0" w:tplc="040C000F">
+      <w:start w:val="1"/>
+      <w:numFmt w:val="decimal"/>
+      <w:lvlText w:val="%1."/>
+      <w:lvlJc w:val="left"/>
+      <w:pPr>
+        <w:ind w:left="720" w:hanging="360"/>
+      </w:pPr>
+      <w:rPr>
+        <w:rFonts w:hint="default"/>
+      </w:rPr>
+    </w:lvl>
+    <w:lvl w:ilvl="1" w:tplc="040C0019" w:tentative="1">
+      <w:start w:val="1"/>
+      <w:numFmt w:val="lowerLetter"/>
+      <w:lvlText w:val="%2."/>
+      <w:lvlJc w:val="left"/>
+      <w:pPr>
+        <w:ind w:left="1440" w:hanging="360"/>
+      </w:pPr>
+    </w:lvl>
+    <w:lvl w:ilvl="2" w:tplc="040C001B" w:tentative="1">
+      <w:start w:val="1"/>
+      <w:numFmt w:val="lowerRoman"/>
+      <w:lvlText w:val="%3."/>
+      <w:lvlJc w:val="right"/>
+      <w:pPr>
+        <w:ind w:left="2160" w:hanging="180"/>
+      </w:pPr>
+    </w:lvl>
+    <w:lvl w:ilvl="3" w:tplc="040C000F" w:tentative="1">
+      <w:start w:val="1"/>
+      <w:numFmt w:val="decimal"/>
+      <w:lvlText w:val="%4."/>
+      <w:lvlJc w:val="left"/>
+      <w:pPr>
+        <w:ind w:left="2880" w:hanging="360"/>
+      </w:pPr>
+    </w:lvl>
+    <w:lvl w:ilvl="4" w:tplc="040C0019" w:tentative="1">
+      <w:start w:val="1"/>
+      <w:numFmt w:val="lowerLetter"/>
+      <w:lvlText w:val="%5."/>
+      <w:lvlJc w:val="left"/>
+      <w:pPr>
+        <w:ind w:left="3600" w:hanging="360"/>
+      </w:pPr>
+    </w:lvl>
+    <w:lvl w:ilvl="5" w:tplc="040C001B" w:tentative="1">
+      <w:start w:val="1"/>
+      <w:numFmt w:val="lowerRoman"/>
+      <w:lvlText w:val="%6."/>
+      <w:lvlJc w:val="right"/>
+      <w:pPr>
+        <w:ind w:left="4320" w:hanging="180"/>
+      </w:pPr>
+    </w:lvl>
+    <w:lvl w:ilvl="6" w:tplc="040C000F" w:tentative="1">
+      <w:start w:val="1"/>
+      <w:numFmt w:val="decimal"/>
+      <w:lvlText w:val="%7."/>
+      <w:lvlJc w:val="left"/>
+      <w:pPr>
+        <w:ind w:left="5040" w:hanging="360"/>
+      </w:pPr>
+    </w:lvl>
+    <w:lvl w:ilvl="7" w:tplc="040C0019" w:tentative="1">
+      <w:start w:val="1"/>
+      <w:numFmt w:val="lowerLetter"/>
+      <w:lvlText w:val="%8."/>
+      <w:lvlJc w:val="left"/>
+      <w:pPr>
+        <w:ind w:left="5760" w:hanging="360"/>
+      </w:pPr>
+    </w:lvl>
+    <w:lvl w:ilvl="8" w:tplc="040C001B" w:tentative="1">
+      <w:start w:val="1"/>
+      <w:numFmt w:val="lowerRoman"/>
+      <w:lvlText w:val="%9."/>
+      <w:lvlJc w:val="right"/>
+      <w:pPr>
+        <w:ind w:left="6480" w:hanging="180"/>
+      </w:pPr>
+    </w:lvl>
+  </w:abstractNum>
+  <w:abstractNum w:abstractNumId="2" w15:restartNumberingAfterBreak="0">
     <w:nsid w:val="1BE55C04"/>
     <w:multiLevelType w:val="hybridMultilevel"/>
     <w:tmpl w:val="D2245FC6"/>
@@ -1487,7 +2305,7 @@
       </w:pPr>
     </w:lvl>
   </w:abstractNum>
-  <w:abstractNum w:abstractNumId="2" w15:restartNumberingAfterBreak="0">
+  <w:abstractNum w:abstractNumId="3" w15:restartNumberingAfterBreak="0">
     <w:nsid w:val="311821B8"/>
     <w:multiLevelType w:val="hybridMultilevel"/>
     <w:tmpl w:val="4184C2E6"/>
@@ -1576,7 +2394,7 @@
       </w:pPr>
     </w:lvl>
   </w:abstractNum>
-  <w:abstractNum w:abstractNumId="3" w15:restartNumberingAfterBreak="0">
+  <w:abstractNum w:abstractNumId="4" w15:restartNumberingAfterBreak="0">
     <w:nsid w:val="4C1B7B7D"/>
     <w:multiLevelType w:val="hybridMultilevel"/>
     <w:tmpl w:val="7258178A"/>
@@ -1665,7 +2483,7 @@
       </w:pPr>
     </w:lvl>
   </w:abstractNum>
-  <w:abstractNum w:abstractNumId="4" w15:restartNumberingAfterBreak="0">
+  <w:abstractNum w:abstractNumId="5" w15:restartNumberingAfterBreak="0">
     <w:nsid w:val="5FB600EE"/>
     <w:multiLevelType w:val="hybridMultilevel"/>
     <w:tmpl w:val="BC1ABCC2"/>
@@ -1754,7 +2572,7 @@
       </w:pPr>
     </w:lvl>
   </w:abstractNum>
-  <w:abstractNum w:abstractNumId="5" w15:restartNumberingAfterBreak="0">
+  <w:abstractNum w:abstractNumId="6" w15:restartNumberingAfterBreak="0">
     <w:nsid w:val="73E727B5"/>
     <w:multiLevelType w:val="hybridMultilevel"/>
     <w:tmpl w:val="066A7836"/>
@@ -1844,22 +2662,25 @@
     </w:lvl>
   </w:abstractNum>
   <w:num w:numId="1" w16cid:durableId="1008673974">
-    <w:abstractNumId w:val="5"/>
+    <w:abstractNumId w:val="6"/>
   </w:num>
   <w:num w:numId="2" w16cid:durableId="675230267">
-    <w:abstractNumId w:val="2"/>
+    <w:abstractNumId w:val="3"/>
   </w:num>
   <w:num w:numId="3" w16cid:durableId="1629386480">
     <w:abstractNumId w:val="0"/>
   </w:num>
   <w:num w:numId="4" w16cid:durableId="639771540">
+    <w:abstractNumId w:val="5"/>
+  </w:num>
+  <w:num w:numId="5" w16cid:durableId="1056054696">
+    <w:abstractNumId w:val="2"/>
+  </w:num>
+  <w:num w:numId="6" w16cid:durableId="249049244">
     <w:abstractNumId w:val="4"/>
   </w:num>
-  <w:num w:numId="5" w16cid:durableId="1056054696">
+  <w:num w:numId="7" w16cid:durableId="600643627">
     <w:abstractNumId w:val="1"/>
-  </w:num>
-  <w:num w:numId="6" w16cid:durableId="249049244">
-    <w:abstractNumId w:val="3"/>
   </w:num>
 </w:numbering>
 </file>
@@ -2264,6 +3085,7 @@
   <w:style w:type="paragraph" w:default="1" w:styleId="Normal">
     <w:name w:val="Normal"/>
     <w:qFormat/>
+    <w:rsid w:val="00FA1DAA"/>
   </w:style>
   <w:style w:type="character" w:default="1" w:styleId="Policepardfaut">
     <w:name w:val="Default Paragraph Font"/>
@@ -2454,6 +3276,8 @@
     <w:rsid w:val="00403F7C"/>
     <w:rsid w:val="00430075"/>
     <w:rsid w:val="005B4A18"/>
+    <w:rsid w:val="00887ABD"/>
+    <w:rsid w:val="00A55443"/>
   </w:rsids>
   <m:mathPr>
     <m:mathFont m:val="Cambria Math"/>

</xml_diff>